<commit_message>
Documentacipon final del proyecto
Se añadió documentación final del proyecto y se hizo un pequeño cambio
en "principalProyecto.hs"
</commit_message>
<xml_diff>
--- a/Documentación proyecto Lenguajes de Programación.docx
+++ b/Documentación proyecto Lenguajes de Programación.docx
@@ -1,6 +1,6 @@
 
 <file path=word/document.xml><?xml version="1.0" encoding="utf-8"?>
-<w:document xmlns:ve="http://schemas.openxmlformats.org/markup-compatibility/2006" xmlns:o="urn:schemas-microsoft-com:office:office" xmlns:r="http://schemas.openxmlformats.org/officeDocument/2006/relationships" xmlns:m="http://schemas.openxmlformats.org/officeDocument/2006/math" xmlns:v="urn:schemas-microsoft-com:vml" xmlns:wp="http://schemas.openxmlformats.org/drawingml/2006/wordprocessingDrawing" xmlns:w10="urn:schemas-microsoft-com:office:word" xmlns:w="http://schemas.openxmlformats.org/wordprocessingml/2006/main" xmlns:wne="http://schemas.microsoft.com/office/word/2006/wordml">
+<w:document xmlns:wpc="http://schemas.microsoft.com/office/word/2010/wordprocessingCanvas" xmlns:mc="http://schemas.openxmlformats.org/markup-compatibility/2006" xmlns:o="urn:schemas-microsoft-com:office:office" xmlns:r="http://schemas.openxmlformats.org/officeDocument/2006/relationships" xmlns:m="http://schemas.openxmlformats.org/officeDocument/2006/math" xmlns:v="urn:schemas-microsoft-com:vml" xmlns:wp14="http://schemas.microsoft.com/office/word/2010/wordprocessingDrawing" xmlns:wp="http://schemas.openxmlformats.org/drawingml/2006/wordprocessingDrawing" xmlns:w10="urn:schemas-microsoft-com:office:word" xmlns:w="http://schemas.openxmlformats.org/wordprocessingml/2006/main" xmlns:w14="http://schemas.microsoft.com/office/word/2010/wordml" xmlns:wpg="http://schemas.microsoft.com/office/word/2010/wordprocessingGroup" xmlns:wpi="http://schemas.microsoft.com/office/word/2010/wordprocessingInk" xmlns:wne="http://schemas.microsoft.com/office/word/2006/wordml" xmlns:wps="http://schemas.microsoft.com/office/word/2010/wordprocessingShape" mc:Ignorable="w14 wp14">
   <w:body>
     <w:p>
       <w:pPr>
@@ -22,7 +22,7 @@
           <w:color w:val="1F497D" w:themeColor="text2"/>
           <w:sz w:val="40"/>
           <w:szCs w:val="40"/>
-          <w:lang w:val="es-MX" w:eastAsia="es-MX"/>
+          <w:lang w:eastAsia="es-ES"/>
         </w:rPr>
         <w:drawing>
           <wp:anchor distT="0" distB="0" distL="114300" distR="114300" simplePos="0" relativeHeight="251659264" behindDoc="0" locked="0" layoutInCell="1" allowOverlap="1">
@@ -50,7 +50,7 @@
                     </pic:cNvPicPr>
                   </pic:nvPicPr>
                   <pic:blipFill>
-                    <a:blip r:embed="rId5" cstate="print"/>
+                    <a:blip r:embed="rId6" cstate="print"/>
                     <a:srcRect/>
                     <a:stretch>
                       <a:fillRect/>
@@ -192,7 +192,7 @@
           <w:color w:val="1F497D" w:themeColor="text2"/>
           <w:sz w:val="40"/>
           <w:szCs w:val="40"/>
-          <w:lang w:val="es-MX" w:eastAsia="es-MX"/>
+          <w:lang w:eastAsia="es-ES"/>
         </w:rPr>
         <w:drawing>
           <wp:anchor distT="0" distB="0" distL="114300" distR="114300" simplePos="0" relativeHeight="251664384" behindDoc="1" locked="0" layoutInCell="1" allowOverlap="1">
@@ -220,10 +220,10 @@
                     </pic:cNvPicPr>
                   </pic:nvPicPr>
                   <pic:blipFill>
-                    <a:blip r:embed="rId6" cstate="print">
+                    <a:blip r:embed="rId7" cstate="print">
                       <a:extLst>
                         <a:ext uri="{28A0092B-C50C-407E-A947-70E740481C1C}">
-                          <a14:useLocalDpi xmlns:a14="http://schemas.microsoft.com/office/drawing/2010/main" xmlns:wps="http://schemas.microsoft.com/office/word/2010/wordprocessingShape" xmlns:wpi="http://schemas.microsoft.com/office/word/2010/wordprocessingInk" xmlns:wpg="http://schemas.microsoft.com/office/word/2010/wordprocessingGroup" xmlns:w14="http://schemas.microsoft.com/office/word/2010/wordml" xmlns:w="http://schemas.openxmlformats.org/wordprocessingml/2006/main" xmlns:w10="urn:schemas-microsoft-com:office:word" xmlns:wp14="http://schemas.microsoft.com/office/word/2010/wordprocessingDrawing" xmlns:v="urn:schemas-microsoft-com:vml" xmlns:o="urn:schemas-microsoft-com:office:office" xmlns:mc="http://schemas.openxmlformats.org/markup-compatibility/2006" xmlns:wpc="http://schemas.microsoft.com/office/word/2010/wordprocessingCanvas" xmlns="" val="0"/>
+                          <a14:useLocalDpi xmlns:a14="http://schemas.microsoft.com/office/drawing/2010/main" val="0"/>
                         </a:ext>
                       </a:extLst>
                     </a:blip>
@@ -981,6 +981,8 @@
             <w:fldChar w:fldCharType="separate"/>
           </w:r>
         </w:p>
+        <w:bookmarkStart w:id="0" w:name="_GoBack"/>
+        <w:bookmarkEnd w:id="0"/>
         <w:p>
           <w:pPr>
             <w:pStyle w:val="TDC1"/>
@@ -989,29 +991,34 @@
             </w:rPr>
           </w:pPr>
           <w:r>
+            <w:fldChar w:fldCharType="begin"/>
+          </w:r>
+          <w:r>
+            <w:instrText xml:space="preserve"> HYPERLINK \l "_Toc359531727" </w:instrText>
+          </w:r>
+          <w:r>
+            <w:fldChar w:fldCharType="separate"/>
+          </w:r>
+          <w:r>
             <w:rPr>
               <w:rStyle w:val="Hipervnculo"/>
               <w:noProof/>
-              <w:color w:val="auto"/>
             </w:rPr>
-            <w:t xml:space="preserve"> </w:t>
+            <w:t>ALCANCE</w:t>
           </w:r>
-          <w:hyperlink w:anchor="_Toc359531727" w:history="1">
-            <w:r>
-              <w:rPr>
-                <w:rStyle w:val="Hipervnculo"/>
-                <w:noProof/>
-              </w:rPr>
-              <w:t>ALCANCE</w:t>
-            </w:r>
-            <w:r>
-              <w:rPr>
-                <w:noProof/>
-                <w:webHidden/>
-              </w:rPr>
-              <w:tab/>
-            </w:r>
-          </w:hyperlink>
+          <w:r>
+            <w:rPr>
+              <w:noProof/>
+              <w:webHidden/>
+            </w:rPr>
+            <w:tab/>
+          </w:r>
+          <w:r>
+            <w:rPr>
+              <w:noProof/>
+            </w:rPr>
+            <w:fldChar w:fldCharType="end"/>
+          </w:r>
           <w:r>
             <w:rPr>
               <w:noProof/>
@@ -1078,7 +1085,7 @@
             <w:rPr>
               <w:noProof/>
             </w:rPr>
-            <w:t>7</w:t>
+            <w:t>9</w:t>
           </w:r>
         </w:p>
         <w:p>
@@ -1109,7 +1116,7 @@
             <w:rPr>
               <w:noProof/>
             </w:rPr>
-            <w:t>7</w:t>
+            <w:t>10</w:t>
           </w:r>
         </w:p>
         <w:p>
@@ -1169,10 +1176,7 @@
     <w:p/>
     <w:p/>
     <w:p/>
-    <w:p>
-      <w:bookmarkStart w:id="0" w:name="_GoBack"/>
-      <w:bookmarkEnd w:id="0"/>
-    </w:p>
+    <w:p/>
     <w:p/>
     <w:p>
       <w:pPr>
@@ -1225,7 +1229,25 @@
           <w:szCs w:val="24"/>
           <w:lang w:val="es-EC"/>
         </w:rPr>
-        <w:t>Las acciones que nuestro proyecto es capaz de realizar son la de recibir por teclado una ciudad de origen y una ciudad destino, para lo cual, el usuario podrá decidir consultar la ruta más corta para llegar del origen al destino según el factor deseado, entre los disponibles en nuestro proyecto está el de consultar ruta más corta según la distancia o según el precio del vuelo, de modo que el programa devolverá una lista con las diversas ciudades por la que el usuario tendrá que recorrer para llegar a su destino.</w:t>
+        <w:t>Las acciones que nuestro proyecto es capaz de realizar son la de recibir por teclado una ciudad de origen y una ciudad destino, para lo cual, el usuario podrá decidir consultar la ruta más corta para llegar del origen al destino según el factor deseado, entre los disponibles en nuestro proyecto está el de consultar ruta más corta según la distancia o según el precio del vuelo, de modo que el programa devolverá una lista con las diversas ciudades por la que el usuario tendrá que recorrer para llegar a su destino</w:t>
+      </w:r>
+      <w:r>
+        <w:rPr>
+          <w:rFonts w:asciiTheme="minorHAnsi" w:hAnsiTheme="minorHAnsi" w:cs="Arial"/>
+          <w:sz w:val="24"/>
+          <w:szCs w:val="24"/>
+          <w:lang w:val="es-EC"/>
+        </w:rPr>
+        <w:t>, además de la distancia total que va a recorrer o costo total, según el factor deseado</w:t>
+      </w:r>
+      <w:r>
+        <w:rPr>
+          <w:rFonts w:asciiTheme="minorHAnsi" w:hAnsiTheme="minorHAnsi" w:cs="Arial"/>
+          <w:sz w:val="24"/>
+          <w:szCs w:val="24"/>
+          <w:lang w:val="es-EC"/>
+        </w:rPr>
+        <w:t>.</w:t>
       </w:r>
     </w:p>
     <w:p>
@@ -1336,7 +1358,7 @@
           <w:szCs w:val="24"/>
           <w:lang w:val="es-EC"/>
         </w:rPr>
-        <w:t xml:space="preserve"> en haskell, el cual nos permitió leer el archivo de vuelos (</w:t>
+        <w:t xml:space="preserve"> en </w:t>
       </w:r>
       <w:proofErr w:type="spellStart"/>
       <w:r>
@@ -1346,6 +1368,26 @@
           <w:szCs w:val="24"/>
           <w:lang w:val="es-EC"/>
         </w:rPr>
+        <w:t>haskell</w:t>
+      </w:r>
+      <w:proofErr w:type="spellEnd"/>
+      <w:r>
+        <w:rPr>
+          <w:rFonts w:asciiTheme="minorHAnsi" w:hAnsiTheme="minorHAnsi" w:cs="Arial"/>
+          <w:sz w:val="24"/>
+          <w:szCs w:val="24"/>
+          <w:lang w:val="es-EC"/>
+        </w:rPr>
+        <w:t>, el cual nos permitió leer el archivo de vuelos (</w:t>
+      </w:r>
+      <w:proofErr w:type="spellStart"/>
+      <w:r>
+        <w:rPr>
+          <w:rFonts w:asciiTheme="minorHAnsi" w:hAnsiTheme="minorHAnsi" w:cs="Arial"/>
+          <w:sz w:val="24"/>
+          <w:szCs w:val="24"/>
+          <w:lang w:val="es-EC"/>
+        </w:rPr>
         <w:t>parseado</w:t>
       </w:r>
       <w:proofErr w:type="spellEnd"/>
@@ -1477,6 +1519,55 @@
           <w:lang w:val="es-EC"/>
         </w:rPr>
         <w:t>” el cual recibe como parámetro una lista de triplas para posteriormente transformarlo en un grafo.</w:t>
+      </w:r>
+      <w:r>
+        <w:rPr>
+          <w:rFonts w:asciiTheme="minorHAnsi" w:hAnsiTheme="minorHAnsi" w:cs="Arial"/>
+          <w:sz w:val="24"/>
+          <w:szCs w:val="24"/>
+          <w:lang w:val="es-EC"/>
+        </w:rPr>
+        <w:t xml:space="preserve"> Luego implementamos el modulo “</w:t>
+      </w:r>
+      <w:proofErr w:type="spellStart"/>
+      <w:r>
+        <w:rPr>
+          <w:rFonts w:asciiTheme="minorHAnsi" w:hAnsiTheme="minorHAnsi" w:cs="Arial"/>
+          <w:sz w:val="24"/>
+          <w:szCs w:val="24"/>
+          <w:lang w:val="es-EC"/>
+        </w:rPr>
+        <w:t>Peso.hs</w:t>
+      </w:r>
+      <w:proofErr w:type="spellEnd"/>
+      <w:r>
+        <w:rPr>
+          <w:rFonts w:asciiTheme="minorHAnsi" w:hAnsiTheme="minorHAnsi" w:cs="Arial"/>
+          <w:sz w:val="24"/>
+          <w:szCs w:val="24"/>
+          <w:lang w:val="es-EC"/>
+        </w:rPr>
+        <w:t xml:space="preserve">”, el cual nos permite encontrar la suma total de los pesos de la ruta más corta obtenida por la solución de </w:t>
+      </w:r>
+      <w:proofErr w:type="spellStart"/>
+      <w:r>
+        <w:rPr>
+          <w:rFonts w:asciiTheme="minorHAnsi" w:hAnsiTheme="minorHAnsi" w:cs="Arial"/>
+          <w:sz w:val="24"/>
+          <w:szCs w:val="24"/>
+          <w:lang w:val="es-EC"/>
+        </w:rPr>
+        <w:t>dijkstra</w:t>
+      </w:r>
+      <w:proofErr w:type="spellEnd"/>
+      <w:r>
+        <w:rPr>
+          <w:rFonts w:asciiTheme="minorHAnsi" w:hAnsiTheme="minorHAnsi" w:cs="Arial"/>
+          <w:sz w:val="24"/>
+          <w:szCs w:val="24"/>
+          <w:lang w:val="es-EC"/>
+        </w:rPr>
+        <w:t>.</w:t>
       </w:r>
     </w:p>
     <w:p>
@@ -1606,29 +1697,49 @@
         <w:spacing w:before="0" w:line="276" w:lineRule="auto"/>
         <w:jc w:val="both"/>
         <w:rPr>
-          <w:smallCaps/>
+          <w:rFonts w:ascii="Comic Sans MS" w:hAnsi="Comic Sans MS"/>
+          <w:color w:val="1F497D" w:themeColor="text2"/>
           <w:sz w:val="26"/>
           <w:szCs w:val="26"/>
         </w:rPr>
       </w:pPr>
-      <w:r>
-        <w:rPr>
-          <w:smallCaps/>
+      <w:proofErr w:type="spellStart"/>
+      <w:r>
+        <w:rPr>
+          <w:rFonts w:ascii="Comic Sans MS" w:hAnsi="Comic Sans MS"/>
+          <w:color w:val="1F497D" w:themeColor="text2"/>
           <w:sz w:val="26"/>
           <w:szCs w:val="26"/>
         </w:rPr>
-        <w:t>PARSEO DE LOS DATOS.</w:t>
-      </w:r>
-    </w:p>
-    <w:p>
-      <w:pPr>
-        <w:jc w:val="both"/>
-        <w:rPr>
+        <w:t>Parseo</w:t>
+      </w:r>
+      <w:proofErr w:type="spellEnd"/>
+      <w:r>
+        <w:rPr>
+          <w:rFonts w:ascii="Comic Sans MS" w:hAnsi="Comic Sans MS"/>
+          <w:color w:val="1F497D" w:themeColor="text2"/>
+          <w:sz w:val="26"/>
+          <w:szCs w:val="26"/>
+        </w:rPr>
+        <w:t xml:space="preserve"> de los datos</w:t>
+      </w:r>
+    </w:p>
+    <w:p/>
+    <w:p>
+      <w:pPr>
+        <w:jc w:val="both"/>
+        <w:rPr>
+          <w:rFonts w:asciiTheme="minorHAnsi" w:hAnsiTheme="minorHAnsi"/>
+          <w:sz w:val="24"/>
+          <w:szCs w:val="24"/>
           <w:lang w:val="es-MX"/>
         </w:rPr>
       </w:pPr>
       <w:r>
         <w:rPr>
+          <w:rFonts w:asciiTheme="minorHAnsi" w:hAnsiTheme="minorHAnsi"/>
+          <w:sz w:val="24"/>
+          <w:szCs w:val="24"/>
           <w:lang w:val="es-MX"/>
         </w:rPr>
         <w:t>Para hacer el parseo de los datos que se van a usar en este proyecto se implemento un pequeño script en PERL ya que resulta más fácil trabajar con archivos en esté lenguaje.</w:t>
@@ -1638,11 +1749,17 @@
       <w:pPr>
         <w:jc w:val="both"/>
         <w:rPr>
+          <w:rFonts w:asciiTheme="minorHAnsi" w:hAnsiTheme="minorHAnsi"/>
+          <w:sz w:val="24"/>
+          <w:szCs w:val="24"/>
           <w:lang w:val="es-MX"/>
         </w:rPr>
       </w:pPr>
       <w:r>
         <w:rPr>
+          <w:rFonts w:asciiTheme="minorHAnsi" w:hAnsiTheme="minorHAnsi"/>
+          <w:sz w:val="24"/>
+          <w:szCs w:val="24"/>
           <w:lang w:val="es-MX"/>
         </w:rPr>
         <w:t>El siguiente código hace la apertura del archivo dataBaseVuelos.txt para poderlo  separar en dos archivos .</w:t>
@@ -1650,6 +1767,9 @@
       <w:proofErr w:type="spellStart"/>
       <w:r>
         <w:rPr>
+          <w:rFonts w:asciiTheme="minorHAnsi" w:hAnsiTheme="minorHAnsi"/>
+          <w:sz w:val="24"/>
+          <w:szCs w:val="24"/>
           <w:lang w:val="es-MX"/>
         </w:rPr>
         <w:t>txt</w:t>
@@ -1657,6 +1777,9 @@
       <w:proofErr w:type="spellEnd"/>
       <w:r>
         <w:rPr>
+          <w:rFonts w:asciiTheme="minorHAnsi" w:hAnsiTheme="minorHAnsi"/>
+          <w:sz w:val="24"/>
+          <w:szCs w:val="24"/>
           <w:lang w:val="es-MX"/>
         </w:rPr>
         <w:t xml:space="preserve"> que se necesitan en el proyecto de haskell.</w:t>
@@ -1671,7 +1794,8 @@
       </w:pPr>
       <w:r>
         <w:rPr>
-          <w:lang w:val="es-MX"/>
+          <w:noProof/>
+          <w:lang w:eastAsia="es-ES"/>
         </w:rPr>
         <w:drawing>
           <wp:anchor distT="0" distB="0" distL="114300" distR="114300" simplePos="0" relativeHeight="251683840" behindDoc="0" locked="0" layoutInCell="1" allowOverlap="1">
@@ -1699,7 +1823,7 @@
                     </pic:cNvPicPr>
                   </pic:nvPicPr>
                   <pic:blipFill>
-                    <a:blip r:embed="rId7" cstate="print"/>
+                    <a:blip r:embed="rId8" cstate="print"/>
                     <a:srcRect l="23995" t="9793" r="45005" b="81733"/>
                     <a:stretch>
                       <a:fillRect/>
@@ -1732,11 +1856,17 @@
       <w:pPr>
         <w:jc w:val="both"/>
         <w:rPr>
+          <w:rFonts w:asciiTheme="minorHAnsi" w:hAnsiTheme="minorHAnsi"/>
+          <w:sz w:val="24"/>
+          <w:szCs w:val="24"/>
           <w:lang w:val="es-MX"/>
         </w:rPr>
       </w:pPr>
       <w:r>
         <w:rPr>
+          <w:rFonts w:asciiTheme="minorHAnsi" w:hAnsiTheme="minorHAnsi"/>
+          <w:sz w:val="24"/>
+          <w:szCs w:val="24"/>
           <w:lang w:val="es-MX"/>
         </w:rPr>
         <w:t>En las siguientes líneas de código, se guarda en el archivo vuelos_distancia.txt solo datos que serán utilizados en el proyecto de haskell como son: ciudad origen, ciudad destino y la distancia.</w:t>
@@ -1746,15 +1876,33 @@
       <w:pPr>
         <w:jc w:val="both"/>
         <w:rPr>
+          <w:rFonts w:asciiTheme="minorHAnsi" w:hAnsiTheme="minorHAnsi"/>
+          <w:sz w:val="24"/>
+          <w:szCs w:val="24"/>
           <w:lang w:val="es-MX"/>
         </w:rPr>
       </w:pPr>
-      <w:r>
-        <w:rPr>
+    </w:p>
+    <w:p>
+      <w:pPr>
+        <w:jc w:val="both"/>
+        <w:rPr>
+          <w:rFonts w:asciiTheme="minorHAnsi" w:hAnsiTheme="minorHAnsi"/>
+          <w:sz w:val="24"/>
+          <w:szCs w:val="24"/>
           <w:lang w:val="es-MX"/>
         </w:rPr>
+      </w:pPr>
+      <w:r>
+        <w:rPr>
+          <w:rFonts w:asciiTheme="minorHAnsi" w:hAnsiTheme="minorHAnsi"/>
+          <w:noProof/>
+          <w:sz w:val="24"/>
+          <w:szCs w:val="24"/>
+          <w:lang w:eastAsia="es-ES"/>
+        </w:rPr>
         <w:drawing>
-          <wp:inline distT="0" distB="0" distL="0" distR="0">
+          <wp:inline distT="0" distB="0" distL="0" distR="0" wp14:anchorId="7151F89B" wp14:editId="70BB4240">
             <wp:extent cx="3733552" cy="674062"/>
             <wp:effectExtent l="19050" t="0" r="248" b="0"/>
             <wp:docPr id="24" name="Imagen 22"/>
@@ -1771,7 +1919,7 @@
                     </pic:cNvPicPr>
                   </pic:nvPicPr>
                   <pic:blipFill>
-                    <a:blip r:embed="rId8" cstate="print"/>
+                    <a:blip r:embed="rId9" cstate="print"/>
                     <a:srcRect l="26531" t="36355" r="21920" b="47068"/>
                     <a:stretch>
                       <a:fillRect/>
@@ -1804,13 +1952,30 @@
       <w:pPr>
         <w:jc w:val="both"/>
         <w:rPr>
+          <w:rFonts w:asciiTheme="minorHAnsi" w:hAnsiTheme="minorHAnsi"/>
+          <w:sz w:val="24"/>
+          <w:szCs w:val="24"/>
           <w:lang w:val="es-MX"/>
         </w:rPr>
       </w:pPr>
-      <w:r>
-        <w:rPr>
+    </w:p>
+    <w:p>
+      <w:pPr>
+        <w:jc w:val="both"/>
+        <w:rPr>
+          <w:rFonts w:asciiTheme="minorHAnsi" w:hAnsiTheme="minorHAnsi"/>
+          <w:sz w:val="24"/>
+          <w:szCs w:val="24"/>
           <w:lang w:val="es-MX"/>
         </w:rPr>
+      </w:pPr>
+      <w:r>
+        <w:rPr>
+          <w:rFonts w:asciiTheme="minorHAnsi" w:hAnsiTheme="minorHAnsi"/>
+          <w:sz w:val="24"/>
+          <w:szCs w:val="24"/>
+          <w:lang w:val="es-MX"/>
+        </w:rPr>
         <w:t>Mientras que en estas líneas de código, primero se guarda ciudad origen, ciudad destino y el costo, que serán necesarios para encontrar el costo mínimo de viajar de una ciudad a otra.</w:t>
       </w:r>
     </w:p>
@@ -1831,7 +1996,8 @@
       </w:pPr>
       <w:r>
         <w:rPr>
-          <w:lang w:val="es-MX"/>
+          <w:noProof/>
+          <w:lang w:eastAsia="es-ES"/>
         </w:rPr>
         <w:drawing>
           <wp:anchor distT="0" distB="0" distL="114300" distR="114300" simplePos="0" relativeHeight="251682816" behindDoc="0" locked="0" layoutInCell="1" allowOverlap="1">
@@ -1859,7 +2025,7 @@
                     </pic:cNvPicPr>
                   </pic:nvPicPr>
                   <pic:blipFill>
-                    <a:blip r:embed="rId8" cstate="print"/>
+                    <a:blip r:embed="rId9" cstate="print"/>
                     <a:srcRect l="26842" t="54818" r="21113" b="19562"/>
                     <a:stretch>
                       <a:fillRect/>
@@ -1925,23 +2091,39 @@
           <w:sz w:val="26"/>
           <w:szCs w:val="26"/>
         </w:rPr>
-        <w:t>Dijkstra.hs</w:t>
-      </w:r>
-      <w:proofErr w:type="spellEnd"/>
-    </w:p>
-    <w:p>
-      <w:pPr>
-        <w:jc w:val="both"/>
-        <w:rPr>
+        <w:t>Dijkstra</w:t>
+      </w:r>
+      <w:r>
+        <w:rPr>
+          <w:rFonts w:ascii="Comic Sans MS" w:hAnsi="Comic Sans MS"/>
+          <w:color w:val="1F497D" w:themeColor="text2"/>
+          <w:sz w:val="26"/>
+          <w:szCs w:val="26"/>
+        </w:rPr>
+        <w:t>.hs</w:t>
+      </w:r>
+      <w:proofErr w:type="spellEnd"/>
+    </w:p>
+    <w:p>
+      <w:pPr>
+        <w:jc w:val="both"/>
+        <w:rPr>
+          <w:rFonts w:asciiTheme="minorHAnsi" w:hAnsiTheme="minorHAnsi"/>
+          <w:sz w:val="24"/>
+          <w:szCs w:val="24"/>
           <w:lang w:val="es-MX"/>
         </w:rPr>
       </w:pPr>
       <w:r>
         <w:rPr>
-          <w:lang w:val="es-MX"/>
+          <w:rFonts w:asciiTheme="minorHAnsi" w:hAnsiTheme="minorHAnsi"/>
+          <w:noProof/>
+          <w:sz w:val="24"/>
+          <w:szCs w:val="24"/>
+          <w:lang w:eastAsia="es-ES"/>
         </w:rPr>
         <w:drawing>
-          <wp:anchor distT="0" distB="0" distL="114300" distR="114300" simplePos="0" relativeHeight="251685888" behindDoc="0" locked="0" layoutInCell="1" allowOverlap="1">
+          <wp:anchor distT="0" distB="0" distL="114300" distR="114300" simplePos="0" relativeHeight="251685888" behindDoc="0" locked="0" layoutInCell="1" allowOverlap="1" wp14:anchorId="5B536399" wp14:editId="2920DD38">
             <wp:simplePos x="0" y="0"/>
             <wp:positionH relativeFrom="column">
               <wp:posOffset>15240</wp:posOffset>
@@ -1966,7 +2148,7 @@
                     </pic:cNvPicPr>
                   </pic:nvPicPr>
                   <pic:blipFill>
-                    <a:blip r:embed="rId9" cstate="print"/>
+                    <a:blip r:embed="rId10" cstate="print"/>
                     <a:srcRect l="15213" t="11492" r="40563" b="76263"/>
                     <a:stretch>
                       <a:fillRect/>
@@ -1996,30 +2178,62 @@
       </w:r>
       <w:r>
         <w:rPr>
+          <w:rFonts w:asciiTheme="minorHAnsi" w:hAnsiTheme="minorHAnsi"/>
+          <w:sz w:val="24"/>
+          <w:szCs w:val="24"/>
           <w:lang w:val="es-MX"/>
         </w:rPr>
-        <w:t>Se crea el modulo Dijkstra, donde está el contenido del algoritmo de dijkstra, para poderlo utilizar desde la parte principal del proyecto.</w:t>
-      </w:r>
-    </w:p>
-    <w:p>
-      <w:pPr>
-        <w:jc w:val="both"/>
-        <w:rPr>
+        <w:t xml:space="preserve">Se crea el </w:t>
+      </w:r>
+      <w:proofErr w:type="spellStart"/>
+      <w:r>
+        <w:rPr>
+          <w:rFonts w:asciiTheme="minorHAnsi" w:hAnsiTheme="minorHAnsi"/>
+          <w:sz w:val="24"/>
+          <w:szCs w:val="24"/>
           <w:lang w:val="es-MX"/>
         </w:rPr>
-      </w:pPr>
-    </w:p>
-    <w:p>
-      <w:pPr>
-        <w:jc w:val="both"/>
-        <w:rPr>
+        <w:t>modulo</w:t>
+      </w:r>
+      <w:proofErr w:type="spellEnd"/>
+      <w:r>
+        <w:rPr>
+          <w:rFonts w:asciiTheme="minorHAnsi" w:hAnsiTheme="minorHAnsi"/>
+          <w:sz w:val="24"/>
+          <w:szCs w:val="24"/>
           <w:lang w:val="es-MX"/>
         </w:rPr>
-      </w:pPr>
-      <w:r>
-        <w:rPr>
+        <w:t xml:space="preserve"> Dijkstra, donde está el contenido del algoritmo de dijkstra, para poderlo utilizar desde la parte principal del proyecto.</w:t>
+      </w:r>
+    </w:p>
+    <w:p>
+      <w:pPr>
+        <w:jc w:val="both"/>
+        <w:rPr>
+          <w:rFonts w:asciiTheme="minorHAnsi" w:hAnsiTheme="minorHAnsi"/>
+          <w:sz w:val="24"/>
+          <w:szCs w:val="24"/>
           <w:lang w:val="es-MX"/>
         </w:rPr>
+      </w:pPr>
+    </w:p>
+    <w:p>
+      <w:pPr>
+        <w:jc w:val="both"/>
+        <w:rPr>
+          <w:rFonts w:asciiTheme="minorHAnsi" w:hAnsiTheme="minorHAnsi"/>
+          <w:sz w:val="24"/>
+          <w:szCs w:val="24"/>
+          <w:lang w:val="es-MX"/>
+        </w:rPr>
+      </w:pPr>
+      <w:r>
+        <w:rPr>
+          <w:rFonts w:asciiTheme="minorHAnsi" w:hAnsiTheme="minorHAnsi"/>
+          <w:sz w:val="24"/>
+          <w:szCs w:val="24"/>
+          <w:lang w:val="es-MX"/>
+        </w:rPr>
         <w:t>Se importan los módulos necesarios para el correcto funcionamiento del algoritmo.</w:t>
       </w:r>
     </w:p>
@@ -2027,15 +2241,22 @@
       <w:pPr>
         <w:jc w:val="both"/>
         <w:rPr>
+          <w:rFonts w:asciiTheme="minorHAnsi" w:hAnsiTheme="minorHAnsi"/>
+          <w:sz w:val="24"/>
+          <w:szCs w:val="24"/>
           <w:lang w:val="es-MX"/>
         </w:rPr>
       </w:pPr>
       <w:r>
         <w:rPr>
-          <w:lang w:val="es-MX"/>
+          <w:rFonts w:asciiTheme="minorHAnsi" w:hAnsiTheme="minorHAnsi"/>
+          <w:noProof/>
+          <w:sz w:val="24"/>
+          <w:szCs w:val="24"/>
+          <w:lang w:eastAsia="es-ES"/>
         </w:rPr>
         <w:drawing>
-          <wp:inline distT="0" distB="0" distL="0" distR="0">
+          <wp:inline distT="0" distB="0" distL="0" distR="0" wp14:anchorId="6CD371C0" wp14:editId="06BFCCBD">
             <wp:extent cx="3386628" cy="489891"/>
             <wp:effectExtent l="19050" t="0" r="4272" b="0"/>
             <wp:docPr id="28" name="Imagen 4"/>
@@ -2052,7 +2273,7 @@
                     </pic:cNvPicPr>
                   </pic:nvPicPr>
                   <pic:blipFill>
-                    <a:blip r:embed="rId9" cstate="print"/>
+                    <a:blip r:embed="rId10" cstate="print"/>
                     <a:srcRect l="15536" t="25047" r="42784" b="64218"/>
                     <a:stretch>
                       <a:fillRect/>
@@ -2085,6 +2306,9 @@
       <w:pPr>
         <w:jc w:val="both"/>
         <w:rPr>
+          <w:rFonts w:asciiTheme="minorHAnsi" w:hAnsiTheme="minorHAnsi"/>
+          <w:sz w:val="24"/>
+          <w:szCs w:val="24"/>
           <w:lang w:val="es-MX"/>
         </w:rPr>
       </w:pPr>
@@ -2093,16 +2317,22 @@
       <w:pPr>
         <w:jc w:val="both"/>
         <w:rPr>
+          <w:rFonts w:asciiTheme="minorHAnsi" w:hAnsiTheme="minorHAnsi"/>
+          <w:sz w:val="24"/>
+          <w:szCs w:val="24"/>
           <w:lang w:val="es-MX"/>
         </w:rPr>
       </w:pPr>
       <w:r>
         <w:rPr>
+          <w:rFonts w:asciiTheme="minorHAnsi" w:hAnsiTheme="minorHAnsi"/>
           <w:noProof/>
-          <w:lang w:val="es-MX" w:eastAsia="es-MX"/>
+          <w:sz w:val="24"/>
+          <w:szCs w:val="24"/>
+          <w:lang w:eastAsia="es-ES"/>
         </w:rPr>
         <w:drawing>
-          <wp:anchor distT="0" distB="0" distL="114300" distR="114300" simplePos="0" relativeHeight="251687936" behindDoc="0" locked="0" layoutInCell="1" allowOverlap="1">
+          <wp:anchor distT="0" distB="0" distL="114300" distR="114300" simplePos="0" relativeHeight="251687936" behindDoc="0" locked="0" layoutInCell="1" allowOverlap="1" wp14:anchorId="071E170D" wp14:editId="2866FD87">
             <wp:simplePos x="0" y="0"/>
             <wp:positionH relativeFrom="column">
               <wp:posOffset>15240</wp:posOffset>
@@ -2127,7 +2357,7 @@
                     </pic:cNvPicPr>
                   </pic:nvPicPr>
                   <pic:blipFill>
-                    <a:blip r:embed="rId10" cstate="print"/>
+                    <a:blip r:embed="rId11" cstate="print"/>
                     <a:srcRect l="5585" t="24106" r="12748" b="49529"/>
                     <a:stretch>
                       <a:fillRect/>
@@ -2157,18 +2387,13 @@
       </w:r>
       <w:r>
         <w:rPr>
+          <w:rFonts w:asciiTheme="minorHAnsi" w:hAnsiTheme="minorHAnsi"/>
+          <w:sz w:val="24"/>
+          <w:szCs w:val="24"/>
           <w:lang w:val="es-MX"/>
         </w:rPr>
         <w:t>La función del algoritmo de dijkstra con Heap, Heap es un modulo que era necesario para la implementación del algoritmo. Relaja los tipos de los nodos y los pesos.</w:t>
       </w:r>
-    </w:p>
-    <w:p>
-      <w:pPr>
-        <w:jc w:val="both"/>
-        <w:rPr>
-          <w:lang w:val="es-MX"/>
-        </w:rPr>
-      </w:pPr>
     </w:p>
     <w:p>
       <w:pPr>
@@ -2209,7 +2434,7 @@
       <w:r>
         <w:rPr>
           <w:noProof/>
-          <w:lang w:val="es-MX" w:eastAsia="es-MX"/>
+          <w:lang w:eastAsia="es-ES"/>
         </w:rPr>
         <w:drawing>
           <wp:anchor distT="0" distB="0" distL="114300" distR="114300" simplePos="0" relativeHeight="251688960" behindDoc="0" locked="0" layoutInCell="1" allowOverlap="1">
@@ -2237,7 +2462,7 @@
                     </pic:cNvPicPr>
                   </pic:nvPicPr>
                   <pic:blipFill>
-                    <a:blip r:embed="rId11" cstate="print"/>
+                    <a:blip r:embed="rId12" cstate="print"/>
                     <a:srcRect l="7595" t="24105" r="46282" b="67985"/>
                     <a:stretch>
                       <a:fillRect/>
@@ -2309,7 +2534,8 @@
       </w:pPr>
       <w:r>
         <w:rPr>
-          <w:lang w:val="es-MX"/>
+          <w:noProof/>
+          <w:lang w:eastAsia="es-ES"/>
         </w:rPr>
         <w:drawing>
           <wp:anchor distT="0" distB="0" distL="114300" distR="114300" simplePos="0" relativeHeight="251686912" behindDoc="0" locked="0" layoutInCell="1" allowOverlap="1">
@@ -2337,7 +2563,7 @@
                     </pic:cNvPicPr>
                   </pic:nvPicPr>
                   <pic:blipFill>
-                    <a:blip r:embed="rId12" cstate="print"/>
+                    <a:blip r:embed="rId13" cstate="print"/>
                     <a:srcRect l="5479" t="29943" r="38765" b="54049"/>
                     <a:stretch>
                       <a:fillRect/>
@@ -2403,7 +2629,7 @@
       <w:r>
         <w:rPr>
           <w:noProof/>
-          <w:lang w:val="es-MX" w:eastAsia="es-MX"/>
+          <w:lang w:eastAsia="es-ES"/>
         </w:rPr>
         <w:drawing>
           <wp:anchor distT="0" distB="0" distL="114300" distR="114300" simplePos="0" relativeHeight="251665408" behindDoc="1" locked="0" layoutInCell="1" allowOverlap="1">
@@ -2429,10 +2655,10 @@
                     <pic:cNvPicPr/>
                   </pic:nvPicPr>
                   <pic:blipFill rotWithShape="1">
-                    <a:blip r:embed="rId13" cstate="print">
+                    <a:blip r:embed="rId14" cstate="print">
                       <a:extLst>
                         <a:ext uri="{28A0092B-C50C-407E-A947-70E740481C1C}">
-                          <a14:useLocalDpi xmlns:a14="http://schemas.microsoft.com/office/drawing/2010/main" xmlns:wps="http://schemas.microsoft.com/office/word/2010/wordprocessingShape" xmlns:wpi="http://schemas.microsoft.com/office/word/2010/wordprocessingInk" xmlns:wpg="http://schemas.microsoft.com/office/word/2010/wordprocessingGroup" xmlns:w14="http://schemas.microsoft.com/office/word/2010/wordml" xmlns:w="http://schemas.openxmlformats.org/wordprocessingml/2006/main" xmlns:w10="urn:schemas-microsoft-com:office:word" xmlns:wp14="http://schemas.microsoft.com/office/word/2010/wordprocessingDrawing" xmlns:v="urn:schemas-microsoft-com:vml" xmlns:o="urn:schemas-microsoft-com:office:office" xmlns:mc="http://schemas.openxmlformats.org/markup-compatibility/2006" xmlns:wpc="http://schemas.microsoft.com/office/word/2010/wordprocessingCanvas" xmlns="" val="0"/>
+                          <a14:useLocalDpi xmlns:a14="http://schemas.microsoft.com/office/drawing/2010/main" val="0"/>
                         </a:ext>
                       </a:extLst>
                     </a:blip>
@@ -2452,7 +2678,7 @@
                     </a:ln>
                     <a:extLst>
                       <a:ext uri="{53640926-AAD7-44D8-BBD7-CCE9431645EC}">
-                        <a14:shadowObscured xmlns:a14="http://schemas.microsoft.com/office/drawing/2010/main" xmlns:wps="http://schemas.microsoft.com/office/word/2010/wordprocessingShape" xmlns:wpi="http://schemas.microsoft.com/office/word/2010/wordprocessingInk" xmlns:wpg="http://schemas.microsoft.com/office/word/2010/wordprocessingGroup" xmlns:w14="http://schemas.microsoft.com/office/word/2010/wordml" xmlns:w="http://schemas.openxmlformats.org/wordprocessingml/2006/main" xmlns:w10="urn:schemas-microsoft-com:office:word" xmlns:wp14="http://schemas.microsoft.com/office/word/2010/wordprocessingDrawing" xmlns:v="urn:schemas-microsoft-com:vml" xmlns:o="urn:schemas-microsoft-com:office:office" xmlns:mc="http://schemas.openxmlformats.org/markup-compatibility/2006" xmlns:wpc="http://schemas.microsoft.com/office/word/2010/wordprocessingCanvas" xmlns=""/>
+                        <a14:shadowObscured xmlns:a14="http://schemas.microsoft.com/office/drawing/2010/main"/>
                       </a:ext>
                     </a:extLst>
                   </pic:spPr>
@@ -2528,7 +2754,7 @@
       <w:r>
         <w:rPr>
           <w:noProof/>
-          <w:lang w:val="es-MX" w:eastAsia="es-MX"/>
+          <w:lang w:eastAsia="es-ES"/>
         </w:rPr>
         <w:drawing>
           <wp:anchor distT="0" distB="0" distL="114300" distR="114300" simplePos="0" relativeHeight="251667456" behindDoc="1" locked="0" layoutInCell="1" allowOverlap="1">
@@ -2554,10 +2780,10 @@
                     <pic:cNvPicPr/>
                   </pic:nvPicPr>
                   <pic:blipFill rotWithShape="1">
-                    <a:blip r:embed="rId13" cstate="print">
+                    <a:blip r:embed="rId14" cstate="print">
                       <a:extLst>
                         <a:ext uri="{28A0092B-C50C-407E-A947-70E740481C1C}">
-                          <a14:useLocalDpi xmlns:a14="http://schemas.microsoft.com/office/drawing/2010/main" xmlns:wps="http://schemas.microsoft.com/office/word/2010/wordprocessingShape" xmlns:wpi="http://schemas.microsoft.com/office/word/2010/wordprocessingInk" xmlns:wpg="http://schemas.microsoft.com/office/word/2010/wordprocessingGroup" xmlns:w14="http://schemas.microsoft.com/office/word/2010/wordml" xmlns:w="http://schemas.openxmlformats.org/wordprocessingml/2006/main" xmlns:w10="urn:schemas-microsoft-com:office:word" xmlns:wp14="http://schemas.microsoft.com/office/word/2010/wordprocessingDrawing" xmlns:v="urn:schemas-microsoft-com:vml" xmlns:o="urn:schemas-microsoft-com:office:office" xmlns:mc="http://schemas.openxmlformats.org/markup-compatibility/2006" xmlns:wpc="http://schemas.microsoft.com/office/word/2010/wordprocessingCanvas" xmlns="" val="0"/>
+                          <a14:useLocalDpi xmlns:a14="http://schemas.microsoft.com/office/drawing/2010/main" val="0"/>
                         </a:ext>
                       </a:extLst>
                     </a:blip>
@@ -2577,7 +2803,7 @@
                     </a:ln>
                     <a:extLst>
                       <a:ext uri="{53640926-AAD7-44D8-BBD7-CCE9431645EC}">
-                        <a14:shadowObscured xmlns:a14="http://schemas.microsoft.com/office/drawing/2010/main" xmlns:wps="http://schemas.microsoft.com/office/word/2010/wordprocessingShape" xmlns:wpi="http://schemas.microsoft.com/office/word/2010/wordprocessingInk" xmlns:wpg="http://schemas.microsoft.com/office/word/2010/wordprocessingGroup" xmlns:w14="http://schemas.microsoft.com/office/word/2010/wordml" xmlns:w="http://schemas.openxmlformats.org/wordprocessingml/2006/main" xmlns:w10="urn:schemas-microsoft-com:office:word" xmlns:wp14="http://schemas.microsoft.com/office/word/2010/wordprocessingDrawing" xmlns:v="urn:schemas-microsoft-com:vml" xmlns:o="urn:schemas-microsoft-com:office:office" xmlns:mc="http://schemas.openxmlformats.org/markup-compatibility/2006" xmlns:wpc="http://schemas.microsoft.com/office/word/2010/wordprocessingCanvas" xmlns=""/>
+                        <a14:shadowObscured xmlns:a14="http://schemas.microsoft.com/office/drawing/2010/main"/>
                       </a:ext>
                     </a:extLst>
                   </pic:spPr>
@@ -2794,11 +3020,47 @@
           <w:lang w:val="en-US"/>
         </w:rPr>
       </w:pPr>
-      <w:r>
+    </w:p>
+    <w:p>
+      <w:pPr>
+        <w:tabs>
+          <w:tab w:val="left" w:pos="1995"/>
+        </w:tabs>
+        <w:jc w:val="both"/>
         <w:rPr>
           <w:rFonts w:asciiTheme="minorHAnsi" w:eastAsiaTheme="minorHAnsi" w:hAnsiTheme="minorHAnsi" w:cs="Consolas"/>
           <w:lang w:val="en-US"/>
         </w:rPr>
+      </w:pPr>
+    </w:p>
+    <w:p>
+      <w:pPr>
+        <w:tabs>
+          <w:tab w:val="left" w:pos="1995"/>
+        </w:tabs>
+        <w:jc w:val="both"/>
+        <w:rPr>
+          <w:rFonts w:asciiTheme="minorHAnsi" w:eastAsiaTheme="minorHAnsi" w:hAnsiTheme="minorHAnsi" w:cs="Consolas"/>
+          <w:lang w:val="en-US"/>
+        </w:rPr>
+      </w:pPr>
+    </w:p>
+    <w:p>
+      <w:pPr>
+        <w:tabs>
+          <w:tab w:val="left" w:pos="1995"/>
+        </w:tabs>
+        <w:jc w:val="both"/>
+        <w:rPr>
+          <w:rFonts w:asciiTheme="minorHAnsi" w:eastAsiaTheme="minorHAnsi" w:hAnsiTheme="minorHAnsi" w:cs="Consolas"/>
+          <w:lang w:val="en-US"/>
+        </w:rPr>
+      </w:pPr>
+      <w:r>
+        <w:rPr>
+          <w:rFonts w:asciiTheme="minorHAnsi" w:eastAsiaTheme="minorHAnsi" w:hAnsiTheme="minorHAnsi" w:cs="Consolas"/>
+          <w:lang w:val="en-US"/>
+        </w:rPr>
         <w:tab/>
       </w:r>
     </w:p>
@@ -2817,6 +3079,7 @@
           <w:b/>
           <w:sz w:val="24"/>
         </w:rPr>
+        <w:lastRenderedPageBreak/>
         <w:t>finalGraph</w:t>
       </w:r>
       <w:proofErr w:type="spellEnd"/>
@@ -2832,22 +3095,26 @@
     <w:p>
       <w:pPr>
         <w:jc w:val="both"/>
+        <w:rPr>
+          <w:b/>
+          <w:sz w:val="24"/>
+        </w:rPr>
       </w:pPr>
       <w:r>
         <w:rPr>
           <w:noProof/>
-          <w:lang w:val="es-MX" w:eastAsia="es-MX"/>
+          <w:lang w:eastAsia="es-ES"/>
         </w:rPr>
         <w:drawing>
-          <wp:anchor distT="0" distB="0" distL="114300" distR="114300" simplePos="0" relativeHeight="251669504" behindDoc="1" locked="0" layoutInCell="1" allowOverlap="1">
+          <wp:anchor distT="0" distB="0" distL="114300" distR="114300" simplePos="0" relativeHeight="251669504" behindDoc="1" locked="0" layoutInCell="1" allowOverlap="1" wp14:anchorId="16A38294" wp14:editId="19D52835">
             <wp:simplePos x="0" y="0"/>
             <wp:positionH relativeFrom="column">
               <wp:posOffset>24130</wp:posOffset>
             </wp:positionH>
             <wp:positionV relativeFrom="paragraph">
-              <wp:posOffset>44450</wp:posOffset>
+              <wp:posOffset>92710</wp:posOffset>
             </wp:positionV>
-            <wp:extent cx="5907527" cy="523875"/>
+            <wp:extent cx="5907405" cy="523875"/>
             <wp:effectExtent l="0" t="0" r="0" b="0"/>
             <wp:wrapNone/>
             <wp:docPr id="3" name="Imagen 3"/>
@@ -2862,10 +3129,10 @@
                     <pic:cNvPicPr/>
                   </pic:nvPicPr>
                   <pic:blipFill rotWithShape="1">
-                    <a:blip r:embed="rId13" cstate="print">
+                    <a:blip r:embed="rId14" cstate="print">
                       <a:extLst>
                         <a:ext uri="{28A0092B-C50C-407E-A947-70E740481C1C}">
-                          <a14:useLocalDpi xmlns:a14="http://schemas.microsoft.com/office/drawing/2010/main" xmlns:wps="http://schemas.microsoft.com/office/word/2010/wordprocessingShape" xmlns:wpi="http://schemas.microsoft.com/office/word/2010/wordprocessingInk" xmlns:wpg="http://schemas.microsoft.com/office/word/2010/wordprocessingGroup" xmlns:w14="http://schemas.microsoft.com/office/word/2010/wordml" xmlns:w="http://schemas.openxmlformats.org/wordprocessingml/2006/main" xmlns:w10="urn:schemas-microsoft-com:office:word" xmlns:wp14="http://schemas.microsoft.com/office/word/2010/wordprocessingDrawing" xmlns:v="urn:schemas-microsoft-com:vml" xmlns:o="urn:schemas-microsoft-com:office:office" xmlns:mc="http://schemas.openxmlformats.org/markup-compatibility/2006" xmlns:wpc="http://schemas.microsoft.com/office/word/2010/wordprocessingCanvas" xmlns="" val="0"/>
+                          <a14:useLocalDpi xmlns:a14="http://schemas.microsoft.com/office/drawing/2010/main" val="0"/>
                         </a:ext>
                       </a:extLst>
                     </a:blip>
@@ -2875,7 +3142,7 @@
                   <pic:spPr bwMode="auto">
                     <a:xfrm>
                       <a:off x="0" y="0"/>
-                      <a:ext cx="5907527" cy="523875"/>
+                      <a:ext cx="5907405" cy="523875"/>
                     </a:xfrm>
                     <a:prstGeom prst="rect">
                       <a:avLst/>
@@ -2885,7 +3152,7 @@
                     </a:ln>
                     <a:extLst>
                       <a:ext uri="{53640926-AAD7-44D8-BBD7-CCE9431645EC}">
-                        <a14:shadowObscured xmlns:a14="http://schemas.microsoft.com/office/drawing/2010/main" xmlns:wps="http://schemas.microsoft.com/office/word/2010/wordprocessingShape" xmlns:wpi="http://schemas.microsoft.com/office/word/2010/wordprocessingInk" xmlns:wpg="http://schemas.microsoft.com/office/word/2010/wordprocessingGroup" xmlns:w14="http://schemas.microsoft.com/office/word/2010/wordml" xmlns:w="http://schemas.openxmlformats.org/wordprocessingml/2006/main" xmlns:w10="urn:schemas-microsoft-com:office:word" xmlns:wp14="http://schemas.microsoft.com/office/word/2010/wordprocessingDrawing" xmlns:v="urn:schemas-microsoft-com:vml" xmlns:o="urn:schemas-microsoft-com:office:office" xmlns:mc="http://schemas.openxmlformats.org/markup-compatibility/2006" xmlns:wpc="http://schemas.microsoft.com/office/word/2010/wordprocessingCanvas" xmlns=""/>
+                        <a14:shadowObscured xmlns:a14="http://schemas.microsoft.com/office/drawing/2010/main"/>
                       </a:ext>
                     </a:extLst>
                   </pic:spPr>
@@ -2899,14 +3166,27 @@
     <w:p>
       <w:pPr>
         <w:jc w:val="both"/>
-      </w:pPr>
-    </w:p>
-    <w:p>
-      <w:pPr>
-        <w:jc w:val="both"/>
-      </w:pPr>
-      <w:r>
-        <w:lastRenderedPageBreak/>
+        <w:rPr>
+          <w:b/>
+          <w:sz w:val="24"/>
+        </w:rPr>
+      </w:pPr>
+    </w:p>
+    <w:p>
+      <w:pPr>
+        <w:jc w:val="both"/>
+      </w:pPr>
+    </w:p>
+    <w:p>
+      <w:pPr>
+        <w:jc w:val="both"/>
+      </w:pPr>
+    </w:p>
+    <w:p>
+      <w:pPr>
+        <w:jc w:val="both"/>
+      </w:pPr>
+      <w:r>
         <w:t xml:space="preserve">La siguiente función recibe como parámetro una lista de </w:t>
       </w:r>
       <w:proofErr w:type="spellStart"/>
@@ -2915,17 +3195,17 @@
       </w:r>
       <w:proofErr w:type="spellEnd"/>
       <w:r>
-        <w:t xml:space="preserve"> (líneas del archivo leído) y devuelve una lista de triplas, esta conversión es necesaria debido a que para poder transformarlo a un grafo, esta debe tener la siguiente forma:</w:t>
-      </w:r>
-    </w:p>
-    <w:p>
-      <w:pPr>
-        <w:jc w:val="both"/>
-      </w:pPr>
-    </w:p>
-    <w:p>
-      <w:pPr>
-        <w:jc w:val="both"/>
+        <w:t xml:space="preserve"> (líneas del archivo leído) y devuelve una lista de triplas, esta conversión es necesaria para poder transformarlo a un grafo, esta debe tener la siguiente forma:</w:t>
+      </w:r>
+    </w:p>
+    <w:p>
+      <w:pPr>
+        <w:jc w:val="both"/>
+      </w:pPr>
+    </w:p>
+    <w:p>
+      <w:pPr>
+        <w:jc w:val="center"/>
       </w:pPr>
       <w:r>
         <w:t>[(</w:t>
@@ -2967,332 +3247,21 @@
       <w:r>
         <w:rPr>
           <w:noProof/>
-          <w:lang w:val="es-MX" w:eastAsia="es-MX"/>
+          <w:lang w:eastAsia="es-ES"/>
         </w:rPr>
         <w:drawing>
           <wp:anchor distT="0" distB="0" distL="114300" distR="114300" simplePos="0" relativeHeight="251671552" behindDoc="1" locked="0" layoutInCell="1" allowOverlap="1">
             <wp:simplePos x="0" y="0"/>
             <wp:positionH relativeFrom="column">
-              <wp:posOffset>-50165</wp:posOffset>
+              <wp:posOffset>-51435</wp:posOffset>
             </wp:positionH>
             <wp:positionV relativeFrom="paragraph">
-              <wp:posOffset>4445</wp:posOffset>
+              <wp:posOffset>6986</wp:posOffset>
             </wp:positionV>
-            <wp:extent cx="4730115" cy="1704975"/>
-            <wp:effectExtent l="0" t="0" r="0" b="9525"/>
+            <wp:extent cx="4730115" cy="990600"/>
+            <wp:effectExtent l="0" t="0" r="0" b="0"/>
             <wp:wrapNone/>
             <wp:docPr id="4" name="Imagen 4"/>
-            <wp:cNvGraphicFramePr>
-              <a:graphicFrameLocks xmlns:a="http://schemas.openxmlformats.org/drawingml/2006/main" noChangeAspect="1"/>
-            </wp:cNvGraphicFramePr>
-            <a:graphic xmlns:a="http://schemas.openxmlformats.org/drawingml/2006/main">
-              <a:graphicData uri="http://schemas.openxmlformats.org/drawingml/2006/picture">
-                <pic:pic xmlns:pic="http://schemas.openxmlformats.org/drawingml/2006/picture">
-                  <pic:nvPicPr>
-                    <pic:cNvPr id="0" name=""/>
-                    <pic:cNvPicPr/>
-                  </pic:nvPicPr>
-                  <pic:blipFill rotWithShape="1">
-                    <a:blip r:embed="rId13" cstate="print">
-                      <a:extLst>
-                        <a:ext uri="{28A0092B-C50C-407E-A947-70E740481C1C}">
-                          <a14:useLocalDpi xmlns:a14="http://schemas.microsoft.com/office/drawing/2010/main" xmlns:wps="http://schemas.microsoft.com/office/word/2010/wordprocessingShape" xmlns:wpi="http://schemas.microsoft.com/office/word/2010/wordprocessingInk" xmlns:wpg="http://schemas.microsoft.com/office/word/2010/wordprocessingGroup" xmlns:w14="http://schemas.microsoft.com/office/word/2010/wordml" xmlns:w="http://schemas.openxmlformats.org/wordprocessingml/2006/main" xmlns:w10="urn:schemas-microsoft-com:office:word" xmlns:wp14="http://schemas.microsoft.com/office/word/2010/wordprocessingDrawing" xmlns:v="urn:schemas-microsoft-com:vml" xmlns:o="urn:schemas-microsoft-com:office:office" xmlns:mc="http://schemas.openxmlformats.org/markup-compatibility/2006" xmlns:wpc="http://schemas.microsoft.com/office/word/2010/wordprocessingCanvas" xmlns="" val="0"/>
-                        </a:ext>
-                      </a:extLst>
-                    </a:blip>
-                    <a:srcRect l="5779" t="52439" r="47937" b="17894"/>
-                    <a:stretch/>
-                  </pic:blipFill>
-                  <pic:spPr bwMode="auto">
-                    <a:xfrm>
-                      <a:off x="0" y="0"/>
-                      <a:ext cx="4730115" cy="1704975"/>
-                    </a:xfrm>
-                    <a:prstGeom prst="rect">
-                      <a:avLst/>
-                    </a:prstGeom>
-                    <a:ln>
-                      <a:noFill/>
-                    </a:ln>
-                    <a:extLst>
-                      <a:ext uri="{53640926-AAD7-44D8-BBD7-CCE9431645EC}">
-                        <a14:shadowObscured xmlns:a14="http://schemas.microsoft.com/office/drawing/2010/main" xmlns:wps="http://schemas.microsoft.com/office/word/2010/wordprocessingShape" xmlns:wpi="http://schemas.microsoft.com/office/word/2010/wordprocessingInk" xmlns:wpg="http://schemas.microsoft.com/office/word/2010/wordprocessingGroup" xmlns:w14="http://schemas.microsoft.com/office/word/2010/wordml" xmlns:w="http://schemas.openxmlformats.org/wordprocessingml/2006/main" xmlns:w10="urn:schemas-microsoft-com:office:word" xmlns:wp14="http://schemas.microsoft.com/office/word/2010/wordprocessingDrawing" xmlns:v="urn:schemas-microsoft-com:vml" xmlns:o="urn:schemas-microsoft-com:office:office" xmlns:mc="http://schemas.openxmlformats.org/markup-compatibility/2006" xmlns:wpc="http://schemas.microsoft.com/office/word/2010/wordprocessingCanvas" xmlns=""/>
-                      </a:ext>
-                    </a:extLst>
-                  </pic:spPr>
-                </pic:pic>
-              </a:graphicData>
-            </a:graphic>
-          </wp:anchor>
-        </w:drawing>
-      </w:r>
-    </w:p>
-    <w:p>
-      <w:pPr>
-        <w:jc w:val="both"/>
-      </w:pPr>
-    </w:p>
-    <w:p>
-      <w:pPr>
-        <w:jc w:val="both"/>
-      </w:pPr>
-    </w:p>
-    <w:p>
-      <w:pPr>
-        <w:jc w:val="both"/>
-      </w:pPr>
-    </w:p>
-    <w:p>
-      <w:pPr>
-        <w:jc w:val="both"/>
-      </w:pPr>
-    </w:p>
-    <w:p>
-      <w:pPr>
-        <w:jc w:val="both"/>
-      </w:pPr>
-    </w:p>
-    <w:p>
-      <w:pPr>
-        <w:jc w:val="both"/>
-      </w:pPr>
-    </w:p>
-    <w:p>
-      <w:pPr>
-        <w:jc w:val="both"/>
-      </w:pPr>
-    </w:p>
-    <w:p>
-      <w:pPr>
-        <w:jc w:val="both"/>
-      </w:pPr>
-    </w:p>
-    <w:p>
-      <w:pPr>
-        <w:jc w:val="both"/>
-      </w:pPr>
-    </w:p>
-    <w:p>
-      <w:pPr>
-        <w:jc w:val="both"/>
-      </w:pPr>
-    </w:p>
-    <w:p>
-      <w:pPr>
-        <w:jc w:val="both"/>
-      </w:pPr>
-      <w:r>
-        <w:t>Para hacer la convers</w:t>
-      </w:r>
-      <w:r>
-        <w:t>ión se hace uso de la función</w:t>
-      </w:r>
-      <w:r>
-        <w:t xml:space="preserve"> “</w:t>
-      </w:r>
-      <w:proofErr w:type="spellStart"/>
-      <w:r>
-        <w:t>splitSpring</w:t>
-      </w:r>
-      <w:proofErr w:type="spellEnd"/>
-      <w:r>
-        <w:t>”</w:t>
-      </w:r>
-      <w:r>
-        <w:t xml:space="preserve"> la cual recibe como parámetro una lista de </w:t>
-      </w:r>
-      <w:proofErr w:type="spellStart"/>
-      <w:r>
-        <w:t>Strings</w:t>
-      </w:r>
-      <w:proofErr w:type="spellEnd"/>
-      <w:r>
-        <w:t xml:space="preserve"> y devuelve una lista de listas de </w:t>
-      </w:r>
-      <w:proofErr w:type="spellStart"/>
-      <w:r>
-        <w:t>Strings</w:t>
-      </w:r>
-      <w:proofErr w:type="spellEnd"/>
-      <w:r>
-        <w:t>, donde cada uno de</w:t>
-      </w:r>
-      <w:r>
-        <w:t xml:space="preserve"> estos </w:t>
-      </w:r>
-      <w:proofErr w:type="spellStart"/>
-      <w:r>
-        <w:t>strings</w:t>
-      </w:r>
-      <w:proofErr w:type="spellEnd"/>
-      <w:r>
-        <w:t xml:space="preserve"> serán debido a la</w:t>
-      </w:r>
-      <w:r>
-        <w:t xml:space="preserve"> división por el separador “|”. A continuación se utiliza la función “</w:t>
-      </w:r>
-      <w:proofErr w:type="spellStart"/>
-      <w:r>
-        <w:t>transformToTripla</w:t>
-      </w:r>
-      <w:proofErr w:type="spellEnd"/>
-      <w:r>
-        <w:t xml:space="preserve">” para transformar la lista de listas de </w:t>
-      </w:r>
-      <w:proofErr w:type="spellStart"/>
-      <w:r>
-        <w:t>Strings</w:t>
-      </w:r>
-      <w:proofErr w:type="spellEnd"/>
-      <w:r>
-        <w:t xml:space="preserve"> a</w:t>
-      </w:r>
-      <w:r>
-        <w:t xml:space="preserve"> una</w:t>
-      </w:r>
-      <w:r>
-        <w:t xml:space="preserve"> lista de triplas de </w:t>
-      </w:r>
-      <w:proofErr w:type="spellStart"/>
-      <w:r>
-        <w:t>String</w:t>
-      </w:r>
-      <w:proofErr w:type="spellEnd"/>
-      <w:r>
-        <w:t xml:space="preserve">, </w:t>
-      </w:r>
-      <w:proofErr w:type="spellStart"/>
-      <w:r>
-        <w:t>String</w:t>
-      </w:r>
-      <w:proofErr w:type="spellEnd"/>
-      <w:r>
-        <w:t xml:space="preserve"> y </w:t>
-      </w:r>
-      <w:proofErr w:type="spellStart"/>
-      <w:r>
-        <w:t>String</w:t>
-      </w:r>
-      <w:proofErr w:type="spellEnd"/>
-      <w:r>
-        <w:t xml:space="preserve">. </w:t>
-      </w:r>
-    </w:p>
-    <w:p>
-      <w:pPr>
-        <w:jc w:val="both"/>
-      </w:pPr>
-    </w:p>
-    <w:p>
-      <w:pPr>
-        <w:jc w:val="both"/>
-      </w:pPr>
-      <w:r>
-        <w:t xml:space="preserve">Finalmente, es necesario que el último valor de la tripla sea un </w:t>
-      </w:r>
-      <w:proofErr w:type="spellStart"/>
-      <w:r>
-        <w:t>Int</w:t>
-      </w:r>
-      <w:proofErr w:type="spellEnd"/>
-      <w:r>
-        <w:t>, para lo cual se hace uso de la función “</w:t>
-      </w:r>
-      <w:proofErr w:type="spellStart"/>
-      <w:r>
-        <w:t>convertLastToInt</w:t>
-      </w:r>
-      <w:proofErr w:type="spellEnd"/>
-      <w:r>
-        <w:t xml:space="preserve">”, el cual hace la conversión del </w:t>
-      </w:r>
-      <w:r>
-        <w:t>último</w:t>
-      </w:r>
-      <w:r>
-        <w:t xml:space="preserve"> valor de cada una de las triplas de </w:t>
-      </w:r>
-      <w:proofErr w:type="spellStart"/>
-      <w:r>
-        <w:t>String</w:t>
-      </w:r>
-      <w:proofErr w:type="spellEnd"/>
-      <w:r>
-        <w:t xml:space="preserve"> a </w:t>
-      </w:r>
-      <w:proofErr w:type="spellStart"/>
-      <w:r>
-        <w:t>Int</w:t>
-      </w:r>
-      <w:proofErr w:type="spellEnd"/>
-      <w:r>
-        <w:t>.</w:t>
-      </w:r>
-    </w:p>
-    <w:p>
-      <w:pPr>
-        <w:jc w:val="both"/>
-      </w:pPr>
-    </w:p>
-    <w:p>
-      <w:pPr>
-        <w:jc w:val="both"/>
-        <w:rPr>
-          <w:rFonts w:ascii="Comic Sans MS" w:hAnsi="Comic Sans MS"/>
-          <w:b/>
-          <w:color w:val="1F497D" w:themeColor="text2"/>
-          <w:sz w:val="26"/>
-          <w:szCs w:val="26"/>
-        </w:rPr>
-      </w:pPr>
-      <w:proofErr w:type="spellStart"/>
-      <w:r>
-        <w:rPr>
-          <w:rFonts w:ascii="Comic Sans MS" w:hAnsi="Comic Sans MS"/>
-          <w:b/>
-          <w:color w:val="1F497D" w:themeColor="text2"/>
-          <w:sz w:val="26"/>
-          <w:szCs w:val="26"/>
-        </w:rPr>
-        <w:t>Main</w:t>
-      </w:r>
-      <w:proofErr w:type="spellEnd"/>
-      <w:r>
-        <w:rPr>
-          <w:rFonts w:ascii="Comic Sans MS" w:hAnsi="Comic Sans MS"/>
-          <w:b/>
-          <w:color w:val="1F497D" w:themeColor="text2"/>
-          <w:sz w:val="26"/>
-          <w:szCs w:val="26"/>
-        </w:rPr>
-        <w:t xml:space="preserve"> principal del proyecto</w:t>
-      </w:r>
-    </w:p>
-    <w:p>
-      <w:pPr>
-        <w:jc w:val="both"/>
-        <w:rPr>
-          <w:b/>
-        </w:rPr>
-      </w:pPr>
-      <w:r>
-        <w:rPr>
-          <w:noProof/>
-          <w:lang w:val="es-MX" w:eastAsia="es-MX"/>
-        </w:rPr>
-        <w:drawing>
-          <wp:anchor distT="0" distB="0" distL="114300" distR="114300" simplePos="0" relativeHeight="251672576" behindDoc="1" locked="0" layoutInCell="1" allowOverlap="1">
-            <wp:simplePos x="0" y="0"/>
-            <wp:positionH relativeFrom="column">
-              <wp:posOffset>-489585</wp:posOffset>
-            </wp:positionH>
-            <wp:positionV relativeFrom="paragraph">
-              <wp:posOffset>80010</wp:posOffset>
-            </wp:positionV>
-            <wp:extent cx="6419850" cy="4459129"/>
-            <wp:effectExtent l="0" t="0" r="0" b="0"/>
-            <wp:wrapNone/>
-            <wp:docPr id="5" name="Imagen 5"/>
             <wp:cNvGraphicFramePr>
               <a:graphicFrameLocks xmlns:a="http://schemas.openxmlformats.org/drawingml/2006/main" noChangeAspect="1"/>
             </wp:cNvGraphicFramePr>
@@ -3307,17 +3276,17 @@
                     <a:blip r:embed="rId14" cstate="print">
                       <a:extLst>
                         <a:ext uri="{28A0092B-C50C-407E-A947-70E740481C1C}">
-                          <a14:useLocalDpi xmlns:a14="http://schemas.microsoft.com/office/drawing/2010/main" xmlns:wps="http://schemas.microsoft.com/office/word/2010/wordprocessingShape" xmlns:wpi="http://schemas.microsoft.com/office/word/2010/wordprocessingInk" xmlns:wpg="http://schemas.microsoft.com/office/word/2010/wordprocessingGroup" xmlns:w14="http://schemas.microsoft.com/office/word/2010/wordml" xmlns:w="http://schemas.openxmlformats.org/wordprocessingml/2006/main" xmlns:w10="urn:schemas-microsoft-com:office:word" xmlns:wp14="http://schemas.microsoft.com/office/word/2010/wordprocessingDrawing" xmlns:v="urn:schemas-microsoft-com:vml" xmlns:o="urn:schemas-microsoft-com:office:office" xmlns:mc="http://schemas.openxmlformats.org/markup-compatibility/2006" xmlns:wpc="http://schemas.microsoft.com/office/word/2010/wordprocessingCanvas" xmlns="" val="0"/>
+                          <a14:useLocalDpi xmlns:a14="http://schemas.microsoft.com/office/drawing/2010/main" val="0"/>
                         </a:ext>
                       </a:extLst>
                     </a:blip>
-                    <a:srcRect l="3880" t="5019" r="28572" b="11539"/>
+                    <a:srcRect l="5779" t="52439" r="47937" b="30324"/>
                     <a:stretch/>
                   </pic:blipFill>
                   <pic:spPr bwMode="auto">
                     <a:xfrm>
                       <a:off x="0" y="0"/>
-                      <a:ext cx="6419850" cy="4459129"/>
+                      <a:ext cx="4730115" cy="990600"/>
                     </a:xfrm>
                     <a:prstGeom prst="rect">
                       <a:avLst/>
@@ -3327,13 +3296,16 @@
                     </a:ln>
                     <a:extLst>
                       <a:ext uri="{53640926-AAD7-44D8-BBD7-CCE9431645EC}">
-                        <a14:shadowObscured xmlns:a14="http://schemas.microsoft.com/office/drawing/2010/main" xmlns:wps="http://schemas.microsoft.com/office/word/2010/wordprocessingShape" xmlns:wpi="http://schemas.microsoft.com/office/word/2010/wordprocessingInk" xmlns:wpg="http://schemas.microsoft.com/office/word/2010/wordprocessingGroup" xmlns:w14="http://schemas.microsoft.com/office/word/2010/wordml" xmlns:w="http://schemas.openxmlformats.org/wordprocessingml/2006/main" xmlns:w10="urn:schemas-microsoft-com:office:word" xmlns:wp14="http://schemas.microsoft.com/office/word/2010/wordprocessingDrawing" xmlns:v="urn:schemas-microsoft-com:vml" xmlns:o="urn:schemas-microsoft-com:office:office" xmlns:mc="http://schemas.openxmlformats.org/markup-compatibility/2006" xmlns:wpc="http://schemas.microsoft.com/office/word/2010/wordprocessingCanvas" xmlns=""/>
+                        <a14:shadowObscured xmlns:a14="http://schemas.microsoft.com/office/drawing/2010/main"/>
                       </a:ext>
                     </a:extLst>
                   </pic:spPr>
                 </pic:pic>
               </a:graphicData>
             </a:graphic>
+            <wp14:sizeRelV relativeFrom="margin">
+              <wp14:pctHeight>0</wp14:pctHeight>
+            </wp14:sizeRelV>
           </wp:anchor>
         </w:drawing>
       </w:r>
@@ -3367,206 +3339,1449 @@
       <w:pPr>
         <w:jc w:val="both"/>
       </w:pPr>
-    </w:p>
-    <w:p>
-      <w:pPr>
-        <w:jc w:val="both"/>
-      </w:pPr>
-    </w:p>
-    <w:p>
-      <w:pPr>
-        <w:jc w:val="both"/>
-      </w:pPr>
-    </w:p>
-    <w:p>
-      <w:pPr>
-        <w:jc w:val="both"/>
-      </w:pPr>
-    </w:p>
-    <w:p>
-      <w:pPr>
-        <w:jc w:val="both"/>
-      </w:pPr>
-    </w:p>
-    <w:p>
-      <w:pPr>
-        <w:jc w:val="both"/>
-      </w:pPr>
-    </w:p>
-    <w:p>
-      <w:pPr>
-        <w:jc w:val="both"/>
-      </w:pPr>
-    </w:p>
-    <w:p>
-      <w:pPr>
-        <w:jc w:val="both"/>
-      </w:pPr>
-    </w:p>
-    <w:p>
-      <w:pPr>
-        <w:jc w:val="both"/>
-      </w:pPr>
-    </w:p>
-    <w:p>
-      <w:pPr>
-        <w:jc w:val="both"/>
-      </w:pPr>
-    </w:p>
-    <w:p>
-      <w:pPr>
-        <w:jc w:val="both"/>
-      </w:pPr>
-    </w:p>
-    <w:p>
-      <w:pPr>
-        <w:jc w:val="both"/>
-      </w:pPr>
-    </w:p>
-    <w:p>
-      <w:pPr>
-        <w:jc w:val="both"/>
-      </w:pPr>
-    </w:p>
-    <w:p>
-      <w:pPr>
-        <w:jc w:val="both"/>
-      </w:pPr>
-    </w:p>
-    <w:p>
-      <w:pPr>
-        <w:jc w:val="both"/>
-      </w:pPr>
-    </w:p>
-    <w:p>
-      <w:pPr>
-        <w:jc w:val="both"/>
-      </w:pPr>
-    </w:p>
-    <w:p>
-      <w:pPr>
-        <w:jc w:val="both"/>
-      </w:pPr>
-    </w:p>
-    <w:p>
-      <w:pPr>
-        <w:jc w:val="both"/>
-      </w:pPr>
-      <w:r>
+      <w:r>
+        <w:t>Para hacer la convers</w:t>
+      </w:r>
+      <w:r>
+        <w:t>ión se hace uso de la función</w:t>
+      </w:r>
+      <w:r>
+        <w:t xml:space="preserve"> “</w:t>
+      </w:r>
+      <w:proofErr w:type="spellStart"/>
+      <w:r>
+        <w:t>splitSpring</w:t>
+      </w:r>
+      <w:proofErr w:type="spellEnd"/>
+      <w:r>
+        <w:t>”</w:t>
+      </w:r>
+      <w:r>
+        <w:t xml:space="preserve"> la cual recibe como parámetro una lista de </w:t>
+      </w:r>
+      <w:proofErr w:type="spellStart"/>
+      <w:r>
+        <w:t>Strings</w:t>
+      </w:r>
+      <w:proofErr w:type="spellEnd"/>
+      <w:r>
+        <w:t xml:space="preserve"> y devuelve una lista de listas de </w:t>
+      </w:r>
+      <w:proofErr w:type="spellStart"/>
+      <w:r>
+        <w:t>Strings</w:t>
+      </w:r>
+      <w:proofErr w:type="spellEnd"/>
+      <w:r>
+        <w:t>, donde cada uno de</w:t>
+      </w:r>
+      <w:r>
+        <w:t xml:space="preserve"> estos </w:t>
+      </w:r>
+      <w:proofErr w:type="spellStart"/>
+      <w:r>
+        <w:t>strings</w:t>
+      </w:r>
+      <w:proofErr w:type="spellEnd"/>
+      <w:r>
+        <w:t xml:space="preserve"> serán debido a la</w:t>
+      </w:r>
+      <w:r>
+        <w:t xml:space="preserve"> división por el separador “|”. A continuación se utiliza la función “</w:t>
+      </w:r>
+      <w:proofErr w:type="spellStart"/>
+      <w:r>
+        <w:t>transformToTripla</w:t>
+      </w:r>
+      <w:proofErr w:type="spellEnd"/>
+      <w:r>
+        <w:t xml:space="preserve">” para transformar la lista de listas de </w:t>
+      </w:r>
+      <w:proofErr w:type="spellStart"/>
+      <w:r>
+        <w:t>Strings</w:t>
+      </w:r>
+      <w:proofErr w:type="spellEnd"/>
+      <w:r>
+        <w:t xml:space="preserve"> a</w:t>
+      </w:r>
+      <w:r>
+        <w:t xml:space="preserve"> una</w:t>
+      </w:r>
+      <w:r>
+        <w:t xml:space="preserve"> lista de triplas de </w:t>
+      </w:r>
+      <w:proofErr w:type="spellStart"/>
+      <w:r>
+        <w:t>String</w:t>
+      </w:r>
+      <w:proofErr w:type="spellEnd"/>
+      <w:r>
+        <w:t xml:space="preserve">, </w:t>
+      </w:r>
+      <w:proofErr w:type="spellStart"/>
+      <w:r>
+        <w:t>String</w:t>
+      </w:r>
+      <w:proofErr w:type="spellEnd"/>
+      <w:r>
+        <w:t xml:space="preserve"> y </w:t>
+      </w:r>
+      <w:proofErr w:type="spellStart"/>
+      <w:r>
+        <w:t>String</w:t>
+      </w:r>
+      <w:proofErr w:type="spellEnd"/>
+      <w:r>
+        <w:t xml:space="preserve">. </w:t>
+      </w:r>
+    </w:p>
+    <w:p>
+      <w:pPr>
+        <w:jc w:val="both"/>
+      </w:pPr>
+    </w:p>
+    <w:p>
+      <w:pPr>
+        <w:jc w:val="both"/>
+      </w:pPr>
+    </w:p>
+    <w:p>
+      <w:pPr>
+        <w:jc w:val="both"/>
+      </w:pPr>
+    </w:p>
+    <w:p>
+      <w:pPr>
+        <w:jc w:val="both"/>
+      </w:pPr>
+      <w:r>
+        <w:rPr>
+          <w:noProof/>
+          <w:lang w:eastAsia="es-ES"/>
+        </w:rPr>
+        <w:drawing>
+          <wp:anchor distT="0" distB="0" distL="114300" distR="114300" simplePos="0" relativeHeight="251691008" behindDoc="1" locked="0" layoutInCell="1" allowOverlap="1" wp14:anchorId="01B2A412" wp14:editId="3D4CFF69">
+            <wp:simplePos x="0" y="0"/>
+            <wp:positionH relativeFrom="column">
+              <wp:posOffset>243840</wp:posOffset>
+            </wp:positionH>
+            <wp:positionV relativeFrom="paragraph">
+              <wp:posOffset>7620</wp:posOffset>
+            </wp:positionV>
+            <wp:extent cx="4730115" cy="352425"/>
+            <wp:effectExtent l="0" t="0" r="0" b="0"/>
+            <wp:wrapNone/>
+            <wp:docPr id="6" name="Imagen 6"/>
+            <wp:cNvGraphicFramePr>
+              <a:graphicFrameLocks xmlns:a="http://schemas.openxmlformats.org/drawingml/2006/main" noChangeAspect="1"/>
+            </wp:cNvGraphicFramePr>
+            <a:graphic xmlns:a="http://schemas.openxmlformats.org/drawingml/2006/main">
+              <a:graphicData uri="http://schemas.openxmlformats.org/drawingml/2006/picture">
+                <pic:pic xmlns:pic="http://schemas.openxmlformats.org/drawingml/2006/picture">
+                  <pic:nvPicPr>
+                    <pic:cNvPr id="0" name=""/>
+                    <pic:cNvPicPr/>
+                  </pic:nvPicPr>
+                  <pic:blipFill rotWithShape="1">
+                    <a:blip r:embed="rId14" cstate="print">
+                      <a:extLst>
+                        <a:ext uri="{28A0092B-C50C-407E-A947-70E740481C1C}">
+                          <a14:useLocalDpi xmlns:a14="http://schemas.microsoft.com/office/drawing/2010/main" val="0"/>
+                        </a:ext>
+                      </a:extLst>
+                    </a:blip>
+                    <a:srcRect l="5779" t="75974" r="47937" b="17894"/>
+                    <a:stretch/>
+                  </pic:blipFill>
+                  <pic:spPr bwMode="auto">
+                    <a:xfrm>
+                      <a:off x="0" y="0"/>
+                      <a:ext cx="4730115" cy="352425"/>
+                    </a:xfrm>
+                    <a:prstGeom prst="rect">
+                      <a:avLst/>
+                    </a:prstGeom>
+                    <a:ln>
+                      <a:noFill/>
+                    </a:ln>
+                    <a:extLst>
+                      <a:ext uri="{53640926-AAD7-44D8-BBD7-CCE9431645EC}">
+                        <a14:shadowObscured xmlns:a14="http://schemas.microsoft.com/office/drawing/2010/main"/>
+                      </a:ext>
+                    </a:extLst>
+                  </pic:spPr>
+                </pic:pic>
+              </a:graphicData>
+            </a:graphic>
+            <wp14:sizeRelV relativeFrom="margin">
+              <wp14:pctHeight>0</wp14:pctHeight>
+            </wp14:sizeRelV>
+          </wp:anchor>
+        </w:drawing>
+      </w:r>
+    </w:p>
+    <w:p>
+      <w:pPr>
+        <w:jc w:val="both"/>
+      </w:pPr>
+    </w:p>
+    <w:p>
+      <w:pPr>
+        <w:jc w:val="both"/>
+      </w:pPr>
+      <w:r>
+        <w:t xml:space="preserve">Finalmente, es necesario que el último valor de la tripla sea un </w:t>
+      </w:r>
+      <w:proofErr w:type="spellStart"/>
+      <w:r>
+        <w:t>Int</w:t>
+      </w:r>
+      <w:proofErr w:type="spellEnd"/>
+      <w:r>
+        <w:t>, para lo cual se hace uso de la función “</w:t>
+      </w:r>
+      <w:proofErr w:type="spellStart"/>
+      <w:r>
+        <w:t>convertLastToInt</w:t>
+      </w:r>
+      <w:proofErr w:type="spellEnd"/>
+      <w:r>
+        <w:t xml:space="preserve">”, el cual hace la conversión del </w:t>
+      </w:r>
+      <w:r>
+        <w:t>último</w:t>
+      </w:r>
+      <w:r>
+        <w:t xml:space="preserve"> valor</w:t>
+      </w:r>
+      <w:r>
+        <w:t>,</w:t>
+      </w:r>
+      <w:r>
+        <w:t xml:space="preserve"> de cada una de las triplas</w:t>
+      </w:r>
+      <w:r>
+        <w:t>,</w:t>
+      </w:r>
+      <w:r>
+        <w:t xml:space="preserve"> de </w:t>
+      </w:r>
+      <w:proofErr w:type="spellStart"/>
+      <w:r>
+        <w:t>String</w:t>
+      </w:r>
+      <w:proofErr w:type="spellEnd"/>
+      <w:r>
+        <w:t xml:space="preserve"> a </w:t>
+      </w:r>
+      <w:proofErr w:type="spellStart"/>
+      <w:r>
+        <w:t>Int</w:t>
+      </w:r>
+      <w:proofErr w:type="spellEnd"/>
+      <w:r>
+        <w:t>.</w:t>
+      </w:r>
+    </w:p>
+    <w:p>
+      <w:pPr>
+        <w:jc w:val="both"/>
+      </w:pPr>
+    </w:p>
+    <w:p>
+      <w:pPr>
+        <w:jc w:val="both"/>
+      </w:pPr>
+    </w:p>
+    <w:p>
+      <w:pPr>
+        <w:jc w:val="both"/>
+      </w:pPr>
+    </w:p>
+    <w:p>
+      <w:pPr>
+        <w:jc w:val="both"/>
+      </w:pPr>
+    </w:p>
+    <w:p>
+      <w:pPr>
+        <w:jc w:val="both"/>
+      </w:pPr>
+    </w:p>
+    <w:p>
+      <w:pPr>
+        <w:jc w:val="both"/>
+      </w:pPr>
+    </w:p>
+    <w:p>
+      <w:pPr>
+        <w:jc w:val="both"/>
+      </w:pPr>
+    </w:p>
+    <w:p>
+      <w:pPr>
+        <w:jc w:val="both"/>
+      </w:pPr>
+    </w:p>
+    <w:p>
+      <w:pPr>
+        <w:jc w:val="both"/>
+      </w:pPr>
+    </w:p>
+    <w:p>
+      <w:pPr>
+        <w:jc w:val="both"/>
+      </w:pPr>
+    </w:p>
+    <w:p>
+      <w:pPr>
+        <w:jc w:val="both"/>
+      </w:pPr>
+    </w:p>
+    <w:p>
+      <w:pPr>
+        <w:jc w:val="both"/>
+      </w:pPr>
+    </w:p>
+    <w:p>
+      <w:pPr>
+        <w:jc w:val="both"/>
+      </w:pPr>
+    </w:p>
+    <w:p>
+      <w:pPr>
+        <w:jc w:val="both"/>
+      </w:pPr>
+    </w:p>
+    <w:p>
+      <w:pPr>
+        <w:jc w:val="both"/>
+      </w:pPr>
+    </w:p>
+    <w:p>
+      <w:pPr>
+        <w:pStyle w:val="Ttulo1"/>
+        <w:spacing w:before="0" w:line="276" w:lineRule="auto"/>
+        <w:jc w:val="both"/>
+        <w:rPr>
+          <w:rFonts w:ascii="Comic Sans MS" w:hAnsi="Comic Sans MS"/>
+          <w:color w:val="1F497D" w:themeColor="text2"/>
+          <w:sz w:val="26"/>
+          <w:szCs w:val="26"/>
+        </w:rPr>
+      </w:pPr>
+    </w:p>
+    <w:p>
+      <w:pPr>
+        <w:pStyle w:val="Ttulo1"/>
+        <w:spacing w:before="0" w:line="276" w:lineRule="auto"/>
+        <w:jc w:val="both"/>
+        <w:rPr>
+          <w:rFonts w:ascii="Comic Sans MS" w:hAnsi="Comic Sans MS"/>
+          <w:color w:val="1F497D" w:themeColor="text2"/>
+          <w:sz w:val="26"/>
+          <w:szCs w:val="26"/>
+        </w:rPr>
+      </w:pPr>
+      <w:r>
+        <w:rPr>
+          <w:rFonts w:ascii="Comic Sans MS" w:hAnsi="Comic Sans MS"/>
+          <w:color w:val="1F497D" w:themeColor="text2"/>
+          <w:sz w:val="26"/>
+          <w:szCs w:val="26"/>
+        </w:rPr>
+        <w:t xml:space="preserve">Módulo </w:t>
+      </w:r>
+      <w:proofErr w:type="spellStart"/>
+      <w:r>
+        <w:rPr>
+          <w:rFonts w:ascii="Comic Sans MS" w:hAnsi="Comic Sans MS"/>
+          <w:color w:val="1F497D" w:themeColor="text2"/>
+          <w:sz w:val="26"/>
+          <w:szCs w:val="26"/>
+        </w:rPr>
+        <w:t>Peso</w:t>
+      </w:r>
+      <w:r>
+        <w:rPr>
+          <w:rFonts w:ascii="Comic Sans MS" w:hAnsi="Comic Sans MS"/>
+          <w:color w:val="1F497D" w:themeColor="text2"/>
+          <w:sz w:val="26"/>
+          <w:szCs w:val="26"/>
+        </w:rPr>
+        <w:t>.hs</w:t>
+      </w:r>
+      <w:proofErr w:type="spellEnd"/>
+    </w:p>
+    <w:p>
+      <w:pPr>
+        <w:jc w:val="center"/>
+      </w:pPr>
+      <w:r>
+        <w:rPr>
+          <w:noProof/>
+          <w:lang w:eastAsia="es-ES"/>
+        </w:rPr>
+        <w:drawing>
+          <wp:inline distT="0" distB="0" distL="0" distR="0" wp14:anchorId="18FD6895" wp14:editId="68BDE2FA">
+            <wp:extent cx="2143125" cy="764932"/>
+            <wp:effectExtent l="0" t="0" r="0" b="0"/>
+            <wp:docPr id="7" name="Imagen 7"/>
+            <wp:cNvGraphicFramePr>
+              <a:graphicFrameLocks xmlns:a="http://schemas.openxmlformats.org/drawingml/2006/main" noChangeAspect="1"/>
+            </wp:cNvGraphicFramePr>
+            <a:graphic xmlns:a="http://schemas.openxmlformats.org/drawingml/2006/main">
+              <a:graphicData uri="http://schemas.openxmlformats.org/drawingml/2006/picture">
+                <pic:pic xmlns:pic="http://schemas.openxmlformats.org/drawingml/2006/picture">
+                  <pic:nvPicPr>
+                    <pic:cNvPr id="0" name=""/>
+                    <pic:cNvPicPr/>
+                  </pic:nvPicPr>
+                  <pic:blipFill rotWithShape="1">
+                    <a:blip r:embed="rId15"/>
+                    <a:srcRect l="3997" t="13280" r="76896" b="74591"/>
+                    <a:stretch/>
+                  </pic:blipFill>
+                  <pic:spPr bwMode="auto">
+                    <a:xfrm>
+                      <a:off x="0" y="0"/>
+                      <a:ext cx="2142879" cy="764844"/>
+                    </a:xfrm>
+                    <a:prstGeom prst="rect">
+                      <a:avLst/>
+                    </a:prstGeom>
+                    <a:ln>
+                      <a:noFill/>
+                    </a:ln>
+                    <a:extLst>
+                      <a:ext uri="{53640926-AAD7-44D8-BBD7-CCE9431645EC}">
+                        <a14:shadowObscured xmlns:a14="http://schemas.microsoft.com/office/drawing/2010/main"/>
+                      </a:ext>
+                    </a:extLst>
+                  </pic:spPr>
+                </pic:pic>
+              </a:graphicData>
+            </a:graphic>
+          </wp:inline>
+        </w:drawing>
+      </w:r>
+    </w:p>
+    <w:p>
+      <w:pPr>
+        <w:jc w:val="both"/>
+      </w:pPr>
+    </w:p>
+    <w:p>
+      <w:pPr>
+        <w:jc w:val="both"/>
+      </w:pPr>
+      <w:r>
+        <w:t>Se implementó el siguiente m</w:t>
+      </w:r>
+      <w:r>
+        <w:t>ó</w:t>
+      </w:r>
+      <w:r>
+        <w:t xml:space="preserve">dulo, el cual contiene </w:t>
+      </w:r>
+      <w:r>
+        <w:t>las siguientes funciones:</w:t>
+      </w:r>
+    </w:p>
+    <w:p>
+      <w:pPr>
+        <w:jc w:val="both"/>
+      </w:pPr>
+    </w:p>
+    <w:p>
+      <w:pPr>
+        <w:jc w:val="both"/>
+        <w:rPr>
+          <w:b/>
+          <w:sz w:val="24"/>
+        </w:rPr>
+      </w:pPr>
+      <w:proofErr w:type="spellStart"/>
+      <w:proofErr w:type="gramStart"/>
+      <w:r>
+        <w:rPr>
+          <w:b/>
+          <w:sz w:val="24"/>
+        </w:rPr>
+        <w:t>convertSolutionToTuples</w:t>
+      </w:r>
+      <w:proofErr w:type="spellEnd"/>
+      <w:proofErr w:type="gramEnd"/>
+      <w:r>
+        <w:rPr>
+          <w:b/>
+          <w:sz w:val="24"/>
+        </w:rPr>
+        <w:t>:</w:t>
+      </w:r>
+    </w:p>
+    <w:p>
+      <w:pPr>
+        <w:jc w:val="both"/>
+      </w:pPr>
+    </w:p>
+    <w:p>
+      <w:pPr>
+        <w:jc w:val="center"/>
+      </w:pPr>
+      <w:r>
+        <w:rPr>
+          <w:noProof/>
+          <w:lang w:eastAsia="es-ES"/>
+        </w:rPr>
+        <w:drawing>
+          <wp:inline distT="0" distB="0" distL="0" distR="0" wp14:anchorId="0EB6BDDB" wp14:editId="6EE2BAF9">
+            <wp:extent cx="4720680" cy="581025"/>
+            <wp:effectExtent l="0" t="0" r="0" b="0"/>
+            <wp:docPr id="8" name="Imagen 8"/>
+            <wp:cNvGraphicFramePr>
+              <a:graphicFrameLocks xmlns:a="http://schemas.openxmlformats.org/drawingml/2006/main" noChangeAspect="1"/>
+            </wp:cNvGraphicFramePr>
+            <a:graphic xmlns:a="http://schemas.openxmlformats.org/drawingml/2006/main">
+              <a:graphicData uri="http://schemas.openxmlformats.org/drawingml/2006/picture">
+                <pic:pic xmlns:pic="http://schemas.openxmlformats.org/drawingml/2006/picture">
+                  <pic:nvPicPr>
+                    <pic:cNvPr id="0" name=""/>
+                    <pic:cNvPicPr/>
+                  </pic:nvPicPr>
+                  <pic:blipFill rotWithShape="1">
+                    <a:blip r:embed="rId16"/>
+                    <a:srcRect l="5644" t="29405" r="49559" b="60788"/>
+                    <a:stretch/>
+                  </pic:blipFill>
+                  <pic:spPr bwMode="auto">
+                    <a:xfrm>
+                      <a:off x="0" y="0"/>
+                      <a:ext cx="4720129" cy="580957"/>
+                    </a:xfrm>
+                    <a:prstGeom prst="rect">
+                      <a:avLst/>
+                    </a:prstGeom>
+                    <a:ln>
+                      <a:noFill/>
+                    </a:ln>
+                    <a:extLst>
+                      <a:ext uri="{53640926-AAD7-44D8-BBD7-CCE9431645EC}">
+                        <a14:shadowObscured xmlns:a14="http://schemas.microsoft.com/office/drawing/2010/main"/>
+                      </a:ext>
+                    </a:extLst>
+                  </pic:spPr>
+                </pic:pic>
+              </a:graphicData>
+            </a:graphic>
+          </wp:inline>
+        </w:drawing>
+      </w:r>
+    </w:p>
+    <w:p>
+      <w:pPr>
+        <w:jc w:val="both"/>
+      </w:pPr>
+    </w:p>
+    <w:p>
+      <w:pPr>
+        <w:jc w:val="both"/>
+      </w:pPr>
+      <w:r>
+        <w:t xml:space="preserve">Esta función permite convertir una lista de </w:t>
+      </w:r>
+      <w:proofErr w:type="spellStart"/>
+      <w:r>
+        <w:t>Strings</w:t>
+      </w:r>
+      <w:proofErr w:type="spellEnd"/>
+      <w:r>
+        <w:t xml:space="preserve"> en una lista de </w:t>
+      </w:r>
+      <w:proofErr w:type="spellStart"/>
+      <w:r>
+        <w:t>tuplas</w:t>
+      </w:r>
+      <w:proofErr w:type="spellEnd"/>
+      <w:r>
+        <w:t xml:space="preserve">, es la función que utilizaremos para convertir la lista de </w:t>
+      </w:r>
+      <w:proofErr w:type="spellStart"/>
+      <w:r>
+        <w:t>Strings</w:t>
+      </w:r>
+      <w:proofErr w:type="spellEnd"/>
+      <w:r>
+        <w:t xml:space="preserve"> (resultados) obtenidos por una solución </w:t>
+      </w:r>
+      <w:proofErr w:type="spellStart"/>
+      <w:r>
+        <w:t>dijkstra</w:t>
+      </w:r>
+      <w:proofErr w:type="spellEnd"/>
+      <w:r>
+        <w:t>,</w:t>
+      </w:r>
+      <w:r>
+        <w:t xml:space="preserve"> a</w:t>
+      </w:r>
+      <w:r>
+        <w:t xml:space="preserve"> una</w:t>
+      </w:r>
+      <w:r>
+        <w:t xml:space="preserve"> lista de </w:t>
+      </w:r>
+      <w:proofErr w:type="spellStart"/>
+      <w:r>
+        <w:t>tuplas</w:t>
+      </w:r>
+      <w:proofErr w:type="spellEnd"/>
+      <w:r>
+        <w:t>, la conversi</w:t>
+      </w:r>
+      <w:r>
+        <w:t>ón sería de la siguiente manera:”"</w:t>
+      </w:r>
+    </w:p>
+    <w:p>
+      <w:pPr>
+        <w:jc w:val="both"/>
+      </w:pPr>
+    </w:p>
+    <w:p>
+      <w:pPr>
+        <w:jc w:val="both"/>
+      </w:pPr>
+      <w:r>
+        <w:t xml:space="preserve">Se tiene lista de </w:t>
+      </w:r>
+      <w:proofErr w:type="spellStart"/>
+      <w:r>
+        <w:t>strings</w:t>
+      </w:r>
+      <w:proofErr w:type="spellEnd"/>
+      <w:r>
+        <w:t xml:space="preserve"> [“A”,”B”,”C”,”D”,”E”] y el resultado sería una lista de la siguiente manera:</w:t>
+      </w:r>
+    </w:p>
+    <w:p>
+      <w:pPr>
+        <w:jc w:val="center"/>
+      </w:pPr>
+      <w:r>
+        <w:t>[(“A”,”B”)</w:t>
+      </w:r>
+      <w:proofErr w:type="gramStart"/>
+      <w:r>
+        <w:t>,(</w:t>
+      </w:r>
+      <w:proofErr w:type="gramEnd"/>
+      <w:r>
+        <w:t>“B”,”C”),(“C,”D”),(“D”,”E”)]</w:t>
+      </w:r>
+    </w:p>
+    <w:p>
+      <w:pPr>
+        <w:jc w:val="both"/>
+      </w:pPr>
+    </w:p>
+    <w:p>
+      <w:pPr>
+        <w:jc w:val="both"/>
+      </w:pPr>
+      <w:r>
+        <w:t xml:space="preserve">De esta forma obtendré el resultado de la solución de </w:t>
+      </w:r>
+      <w:proofErr w:type="spellStart"/>
+      <w:r>
+        <w:t>dijkstra</w:t>
+      </w:r>
+      <w:proofErr w:type="spellEnd"/>
+      <w:r>
+        <w:t xml:space="preserve"> como una lista de arcos, con</w:t>
+      </w:r>
+      <w:r>
+        <w:t xml:space="preserve"> origen y destino en cada </w:t>
+      </w:r>
+      <w:proofErr w:type="spellStart"/>
+      <w:r>
+        <w:t>tupla</w:t>
+      </w:r>
+      <w:proofErr w:type="spellEnd"/>
+      <w:r>
+        <w:t>, sin embargo, aún hace falta tener el peso de cada arco, para ello usaremos la función que se detalla a continuación.</w:t>
+      </w:r>
+    </w:p>
+    <w:p>
+      <w:pPr>
+        <w:jc w:val="both"/>
+      </w:pPr>
+    </w:p>
+    <w:p>
+      <w:pPr>
+        <w:jc w:val="both"/>
+        <w:rPr>
+          <w:b/>
+          <w:sz w:val="24"/>
+        </w:rPr>
+      </w:pPr>
+      <w:proofErr w:type="spellStart"/>
+      <w:proofErr w:type="gramStart"/>
+      <w:r>
+        <w:rPr>
+          <w:b/>
+          <w:sz w:val="24"/>
+        </w:rPr>
+        <w:t>obtainRoutesWithWeight</w:t>
+      </w:r>
+      <w:proofErr w:type="spellEnd"/>
+      <w:proofErr w:type="gramEnd"/>
+      <w:r>
+        <w:rPr>
+          <w:b/>
+          <w:sz w:val="24"/>
+        </w:rPr>
+        <w:t>:</w:t>
+      </w:r>
+    </w:p>
+    <w:p>
+      <w:pPr>
+        <w:jc w:val="both"/>
+        <w:rPr>
+          <w:b/>
+          <w:sz w:val="24"/>
+        </w:rPr>
+      </w:pPr>
+    </w:p>
+    <w:p>
+      <w:pPr>
+        <w:jc w:val="center"/>
+      </w:pPr>
+      <w:r>
+        <w:rPr>
+          <w:noProof/>
+          <w:lang w:eastAsia="es-ES"/>
+        </w:rPr>
+        <w:drawing>
+          <wp:inline distT="0" distB="0" distL="0" distR="0" wp14:anchorId="1A2A788A" wp14:editId="33CF903A">
+            <wp:extent cx="5505450" cy="342840"/>
+            <wp:effectExtent l="0" t="0" r="0" b="0"/>
+            <wp:docPr id="9" name="Imagen 9"/>
+            <wp:cNvGraphicFramePr>
+              <a:graphicFrameLocks xmlns:a="http://schemas.openxmlformats.org/drawingml/2006/main" noChangeAspect="1"/>
+            </wp:cNvGraphicFramePr>
+            <a:graphic xmlns:a="http://schemas.openxmlformats.org/drawingml/2006/main">
+              <a:graphicData uri="http://schemas.openxmlformats.org/drawingml/2006/picture">
+                <pic:pic xmlns:pic="http://schemas.openxmlformats.org/drawingml/2006/picture">
+                  <pic:nvPicPr>
+                    <pic:cNvPr id="0" name=""/>
+                    <pic:cNvPicPr/>
+                  </pic:nvPicPr>
+                  <pic:blipFill rotWithShape="1">
+                    <a:blip r:embed="rId17"/>
+                    <a:srcRect l="5820" t="45507" r="37742" b="48242"/>
+                    <a:stretch/>
+                  </pic:blipFill>
+                  <pic:spPr bwMode="auto">
+                    <a:xfrm>
+                      <a:off x="0" y="0"/>
+                      <a:ext cx="5505418" cy="342838"/>
+                    </a:xfrm>
+                    <a:prstGeom prst="rect">
+                      <a:avLst/>
+                    </a:prstGeom>
+                    <a:ln>
+                      <a:noFill/>
+                    </a:ln>
+                    <a:extLst>
+                      <a:ext uri="{53640926-AAD7-44D8-BBD7-CCE9431645EC}">
+                        <a14:shadowObscured xmlns:a14="http://schemas.microsoft.com/office/drawing/2010/main"/>
+                      </a:ext>
+                    </a:extLst>
+                  </pic:spPr>
+                </pic:pic>
+              </a:graphicData>
+            </a:graphic>
+          </wp:inline>
+        </w:drawing>
+      </w:r>
+    </w:p>
+    <w:p>
+      <w:pPr>
+        <w:jc w:val="both"/>
+      </w:pPr>
+    </w:p>
+    <w:p>
+      <w:pPr>
+        <w:jc w:val="both"/>
+      </w:pPr>
+      <w:r>
+        <w:t xml:space="preserve">Esta función permite encontrar el peso de cada arco </w:t>
+      </w:r>
+      <w:r>
+        <w:t xml:space="preserve">resultante </w:t>
+      </w:r>
+      <w:r>
+        <w:t xml:space="preserve">en el grafo, para ello le enviaremos como parámetro una lista de </w:t>
+      </w:r>
+      <w:proofErr w:type="spellStart"/>
+      <w:r>
+        <w:t>tuplas</w:t>
+      </w:r>
+      <w:proofErr w:type="spellEnd"/>
+      <w:r>
+        <w:t>, la cual será la obtenida por la función “</w:t>
+      </w:r>
+      <w:proofErr w:type="spellStart"/>
+      <w:r>
+        <w:t>convertToTuples</w:t>
+      </w:r>
+      <w:proofErr w:type="spellEnd"/>
+      <w:r>
+        <w:t xml:space="preserve">”, y una lista de triplas, </w:t>
+      </w:r>
+      <w:r>
+        <w:t>la</w:t>
+      </w:r>
+      <w:r>
+        <w:t xml:space="preserve"> cual corresponderá al grafo. Finalmente la función retornará una lista de triplas, </w:t>
+      </w:r>
+      <w:r>
+        <w:t>correspondiente</w:t>
+      </w:r>
+      <w:r>
+        <w:t xml:space="preserve"> a la lista de arcos con su peso incluido.</w:t>
+      </w:r>
+    </w:p>
+    <w:p>
+      <w:pPr>
+        <w:jc w:val="both"/>
+      </w:pPr>
+    </w:p>
+    <w:p>
+      <w:pPr>
+        <w:jc w:val="both"/>
+        <w:rPr>
+          <w:b/>
+          <w:sz w:val="24"/>
+        </w:rPr>
+      </w:pPr>
+      <w:proofErr w:type="spellStart"/>
+      <w:proofErr w:type="gramStart"/>
+      <w:r>
+        <w:rPr>
+          <w:b/>
+          <w:sz w:val="24"/>
+        </w:rPr>
+        <w:t>pesoTotal</w:t>
+      </w:r>
+      <w:proofErr w:type="spellEnd"/>
+      <w:proofErr w:type="gramEnd"/>
+      <w:r>
+        <w:rPr>
+          <w:b/>
+          <w:sz w:val="24"/>
+        </w:rPr>
+        <w:t>:</w:t>
+      </w:r>
+    </w:p>
+    <w:p>
+      <w:pPr>
+        <w:jc w:val="both"/>
+      </w:pPr>
+    </w:p>
+    <w:p>
+      <w:pPr>
+        <w:jc w:val="center"/>
+      </w:pPr>
+      <w:r>
+        <w:rPr>
+          <w:noProof/>
+          <w:lang w:eastAsia="es-ES"/>
+        </w:rPr>
+        <w:drawing>
+          <wp:inline distT="0" distB="0" distL="0" distR="0" wp14:anchorId="5A4EDA56" wp14:editId="67B3E680">
+            <wp:extent cx="3133725" cy="466725"/>
+            <wp:effectExtent l="0" t="0" r="0" b="0"/>
+            <wp:docPr id="10" name="Imagen 10"/>
+            <wp:cNvGraphicFramePr>
+              <a:graphicFrameLocks xmlns:a="http://schemas.openxmlformats.org/drawingml/2006/main" noChangeAspect="1"/>
+            </wp:cNvGraphicFramePr>
+            <a:graphic xmlns:a="http://schemas.openxmlformats.org/drawingml/2006/main">
+              <a:graphicData uri="http://schemas.openxmlformats.org/drawingml/2006/picture">
+                <pic:pic xmlns:pic="http://schemas.openxmlformats.org/drawingml/2006/picture">
+                  <pic:nvPicPr>
+                    <pic:cNvPr id="0" name=""/>
+                    <pic:cNvPicPr/>
+                  </pic:nvPicPr>
+                  <pic:blipFill rotWithShape="1">
+                    <a:blip r:embed="rId18"/>
+                    <a:srcRect l="5468" t="57004" r="66623" b="35603"/>
+                    <a:stretch/>
+                  </pic:blipFill>
+                  <pic:spPr bwMode="auto">
+                    <a:xfrm>
+                      <a:off x="0" y="0"/>
+                      <a:ext cx="3134786" cy="466883"/>
+                    </a:xfrm>
+                    <a:prstGeom prst="rect">
+                      <a:avLst/>
+                    </a:prstGeom>
+                    <a:ln>
+                      <a:noFill/>
+                    </a:ln>
+                    <a:extLst>
+                      <a:ext uri="{53640926-AAD7-44D8-BBD7-CCE9431645EC}">
+                        <a14:shadowObscured xmlns:a14="http://schemas.microsoft.com/office/drawing/2010/main"/>
+                      </a:ext>
+                    </a:extLst>
+                  </pic:spPr>
+                </pic:pic>
+              </a:graphicData>
+            </a:graphic>
+          </wp:inline>
+        </w:drawing>
+      </w:r>
+    </w:p>
+    <w:p>
+      <w:pPr>
+        <w:jc w:val="both"/>
+      </w:pPr>
+    </w:p>
+    <w:p>
+      <w:pPr>
+        <w:jc w:val="both"/>
+      </w:pPr>
+      <w:r>
+        <w:t>Finalmente el módulo contiene esta función la cual recibe como parámetro una lista de triplas, que corresponde a la lista de arcos con pesos resultantes, y devolverá la suma de los pesos, un ejemplo del uso de la función es el siguiente:</w:t>
+      </w:r>
+    </w:p>
+    <w:p>
+      <w:pPr>
+        <w:jc w:val="both"/>
+      </w:pPr>
+    </w:p>
+    <w:p>
+      <w:pPr>
+        <w:jc w:val="both"/>
+      </w:pPr>
+      <w:r>
+        <w:t>Se envía como parámetro la lista [(“A”,”B”,3)</w:t>
+      </w:r>
+      <w:proofErr w:type="gramStart"/>
+      <w:r>
+        <w:t>,(</w:t>
+      </w:r>
+      <w:proofErr w:type="gramEnd"/>
+      <w:r>
+        <w:t>“B”,”C”,7),(“C”,”D”,2)]</w:t>
+      </w:r>
+    </w:p>
+    <w:p>
+      <w:pPr>
+        <w:jc w:val="both"/>
+      </w:pPr>
+    </w:p>
+    <w:p>
+      <w:pPr>
+        <w:jc w:val="both"/>
+      </w:pPr>
+      <w:r>
+        <w:t>Se obt</w:t>
+      </w:r>
+      <w:r>
+        <w:t>e</w:t>
+      </w:r>
+      <w:r>
+        <w:t xml:space="preserve">ndrá como resultado la suma de los pesos: </w:t>
+      </w:r>
+      <w:r>
+        <w:rPr>
+          <w:i/>
+        </w:rPr>
+        <w:t>12</w:t>
+      </w:r>
+    </w:p>
+    <w:p>
+      <w:pPr>
+        <w:jc w:val="both"/>
+        <w:rPr>
+          <w:rFonts w:ascii="Comic Sans MS" w:hAnsi="Comic Sans MS"/>
+          <w:b/>
+          <w:color w:val="1F497D" w:themeColor="text2"/>
+          <w:sz w:val="26"/>
+          <w:szCs w:val="26"/>
+        </w:rPr>
+      </w:pPr>
+      <w:proofErr w:type="spellStart"/>
+      <w:r>
+        <w:rPr>
+          <w:rFonts w:ascii="Comic Sans MS" w:hAnsi="Comic Sans MS"/>
+          <w:b/>
+          <w:color w:val="1F497D" w:themeColor="text2"/>
+          <w:sz w:val="26"/>
+          <w:szCs w:val="26"/>
+        </w:rPr>
         <w:lastRenderedPageBreak/>
+        <w:t>Main</w:t>
+      </w:r>
+      <w:proofErr w:type="spellEnd"/>
+      <w:r>
+        <w:rPr>
+          <w:rFonts w:ascii="Comic Sans MS" w:hAnsi="Comic Sans MS"/>
+          <w:b/>
+          <w:color w:val="1F497D" w:themeColor="text2"/>
+          <w:sz w:val="26"/>
+          <w:szCs w:val="26"/>
+        </w:rPr>
+        <w:t xml:space="preserve"> principal del proyecto</w:t>
+      </w:r>
+    </w:p>
+    <w:p>
+      <w:pPr>
+        <w:jc w:val="both"/>
+        <w:rPr>
+          <w:noProof/>
+          <w:lang w:eastAsia="es-ES"/>
+        </w:rPr>
+      </w:pPr>
+    </w:p>
+    <w:p>
+      <w:pPr>
+        <w:jc w:val="both"/>
+        <w:rPr>
+          <w:b/>
+        </w:rPr>
+      </w:pPr>
+      <w:r>
+        <w:rPr>
+          <w:noProof/>
+          <w:lang w:eastAsia="es-ES"/>
+        </w:rPr>
+        <w:drawing>
+          <wp:inline distT="0" distB="0" distL="0" distR="0" wp14:anchorId="0E5DC079" wp14:editId="7D00C725">
+            <wp:extent cx="5819775" cy="4229834"/>
+            <wp:effectExtent l="0" t="0" r="0" b="0"/>
+            <wp:docPr id="13" name="Imagen 13"/>
+            <wp:cNvGraphicFramePr>
+              <a:graphicFrameLocks xmlns:a="http://schemas.openxmlformats.org/drawingml/2006/main" noChangeAspect="1"/>
+            </wp:cNvGraphicFramePr>
+            <a:graphic xmlns:a="http://schemas.openxmlformats.org/drawingml/2006/main">
+              <a:graphicData uri="http://schemas.openxmlformats.org/drawingml/2006/picture">
+                <pic:pic xmlns:pic="http://schemas.openxmlformats.org/drawingml/2006/picture">
+                  <pic:nvPicPr>
+                    <pic:cNvPr id="0" name=""/>
+                    <pic:cNvPicPr/>
+                  </pic:nvPicPr>
+                  <pic:blipFill rotWithShape="1">
+                    <a:blip r:embed="rId19"/>
+                    <a:srcRect l="5644" t="5333" r="25926" b="6206"/>
+                    <a:stretch/>
+                  </pic:blipFill>
+                  <pic:spPr bwMode="auto">
+                    <a:xfrm>
+                      <a:off x="0" y="0"/>
+                      <a:ext cx="5819091" cy="4229337"/>
+                    </a:xfrm>
+                    <a:prstGeom prst="rect">
+                      <a:avLst/>
+                    </a:prstGeom>
+                    <a:ln>
+                      <a:noFill/>
+                    </a:ln>
+                    <a:extLst>
+                      <a:ext uri="{53640926-AAD7-44D8-BBD7-CCE9431645EC}">
+                        <a14:shadowObscured xmlns:a14="http://schemas.microsoft.com/office/drawing/2010/main"/>
+                      </a:ext>
+                    </a:extLst>
+                  </pic:spPr>
+                </pic:pic>
+              </a:graphicData>
+            </a:graphic>
+          </wp:inline>
+        </w:drawing>
+      </w:r>
+    </w:p>
+    <w:p>
+      <w:pPr>
+        <w:jc w:val="both"/>
+      </w:pPr>
+    </w:p>
+    <w:p>
+      <w:pPr>
+        <w:jc w:val="both"/>
+      </w:pPr>
+    </w:p>
+    <w:p>
+      <w:pPr>
+        <w:jc w:val="both"/>
+      </w:pPr>
+    </w:p>
+    <w:p>
+      <w:pPr>
+        <w:jc w:val="both"/>
+        <w:rPr>
+          <w:rFonts w:asciiTheme="minorHAnsi" w:hAnsiTheme="minorHAnsi"/>
+          <w:sz w:val="24"/>
+          <w:szCs w:val="24"/>
+        </w:rPr>
+      </w:pPr>
+      <w:r>
+        <w:rPr>
+          <w:rFonts w:asciiTheme="minorHAnsi" w:hAnsiTheme="minorHAnsi"/>
+          <w:sz w:val="24"/>
+          <w:szCs w:val="24"/>
+        </w:rPr>
         <w:t xml:space="preserve">El </w:t>
       </w:r>
       <w:proofErr w:type="spellStart"/>
       <w:r>
+        <w:rPr>
+          <w:rFonts w:asciiTheme="minorHAnsi" w:hAnsiTheme="minorHAnsi"/>
+          <w:sz w:val="24"/>
+          <w:szCs w:val="24"/>
+        </w:rPr>
         <w:t>siguiete</w:t>
       </w:r>
       <w:proofErr w:type="spellEnd"/>
       <w:r>
-        <w:t xml:space="preserve"> archivo haskell será el que debe ser compilado para que funcione el programa, importa los </w:t>
-      </w:r>
-      <w:proofErr w:type="spellStart"/>
-      <w:r>
+        <w:rPr>
+          <w:rFonts w:asciiTheme="minorHAnsi" w:hAnsiTheme="minorHAnsi"/>
+          <w:sz w:val="24"/>
+          <w:szCs w:val="24"/>
+        </w:rPr>
+        <w:t xml:space="preserve"> archivo </w:t>
+      </w:r>
+      <w:proofErr w:type="spellStart"/>
+      <w:r>
+        <w:rPr>
+          <w:rFonts w:asciiTheme="minorHAnsi" w:hAnsiTheme="minorHAnsi"/>
+          <w:sz w:val="24"/>
+          <w:szCs w:val="24"/>
+        </w:rPr>
+        <w:t>haskell</w:t>
+      </w:r>
+      <w:proofErr w:type="spellEnd"/>
+      <w:r>
+        <w:rPr>
+          <w:rFonts w:asciiTheme="minorHAnsi" w:hAnsiTheme="minorHAnsi"/>
+          <w:sz w:val="24"/>
+          <w:szCs w:val="24"/>
+        </w:rPr>
+        <w:t xml:space="preserve"> será el que debe ser compilado para que funcione el programa, importa los </w:t>
+      </w:r>
+      <w:proofErr w:type="spellStart"/>
+      <w:r>
+        <w:rPr>
+          <w:rFonts w:asciiTheme="minorHAnsi" w:hAnsiTheme="minorHAnsi"/>
+          <w:sz w:val="24"/>
+          <w:szCs w:val="24"/>
+        </w:rPr>
         <w:t>modulos</w:t>
       </w:r>
       <w:proofErr w:type="spellEnd"/>
       <w:r>
+        <w:rPr>
+          <w:rFonts w:asciiTheme="minorHAnsi" w:hAnsiTheme="minorHAnsi"/>
+          <w:sz w:val="24"/>
+          <w:szCs w:val="24"/>
+        </w:rPr>
         <w:t xml:space="preserve"> “</w:t>
       </w:r>
       <w:proofErr w:type="spellStart"/>
       <w:r>
+        <w:rPr>
+          <w:rFonts w:asciiTheme="minorHAnsi" w:hAnsiTheme="minorHAnsi"/>
+          <w:sz w:val="24"/>
+          <w:szCs w:val="24"/>
+        </w:rPr>
         <w:t>Dijkstra.hs</w:t>
       </w:r>
       <w:proofErr w:type="spellEnd"/>
       <w:r>
-        <w:t>” y “</w:t>
-      </w:r>
-      <w:proofErr w:type="spellStart"/>
-      <w:r>
+        <w:rPr>
+          <w:rFonts w:asciiTheme="minorHAnsi" w:hAnsiTheme="minorHAnsi"/>
+          <w:sz w:val="24"/>
+          <w:szCs w:val="24"/>
+        </w:rPr>
+        <w:t>”</w:t>
+      </w:r>
+      <w:r>
+        <w:rPr>
+          <w:rFonts w:asciiTheme="minorHAnsi" w:hAnsiTheme="minorHAnsi"/>
+          <w:sz w:val="24"/>
+          <w:szCs w:val="24"/>
+        </w:rPr>
+        <w:t xml:space="preserve">, </w:t>
+      </w:r>
+      <w:r>
+        <w:rPr>
+          <w:rFonts w:asciiTheme="minorHAnsi" w:hAnsiTheme="minorHAnsi"/>
+          <w:sz w:val="24"/>
+          <w:szCs w:val="24"/>
+        </w:rPr>
+        <w:t>“</w:t>
+      </w:r>
+      <w:proofErr w:type="spellStart"/>
+      <w:r>
+        <w:rPr>
+          <w:rFonts w:asciiTheme="minorHAnsi" w:hAnsiTheme="minorHAnsi"/>
+          <w:sz w:val="24"/>
+          <w:szCs w:val="24"/>
+        </w:rPr>
         <w:t>LoadGraph</w:t>
       </w:r>
       <w:proofErr w:type="spellEnd"/>
       <w:r>
-        <w:t>” para poder utilizar sus funciones.</w:t>
-      </w:r>
-    </w:p>
-    <w:p>
-      <w:pPr>
-        <w:jc w:val="both"/>
-      </w:pPr>
-    </w:p>
-    <w:p>
-      <w:pPr>
-        <w:jc w:val="both"/>
-      </w:pPr>
-      <w:r>
+        <w:rPr>
+          <w:rFonts w:asciiTheme="minorHAnsi" w:hAnsiTheme="minorHAnsi"/>
+          <w:sz w:val="24"/>
+          <w:szCs w:val="24"/>
+        </w:rPr>
+        <w:t>”</w:t>
+      </w:r>
+      <w:r>
+        <w:rPr>
+          <w:rFonts w:asciiTheme="minorHAnsi" w:hAnsiTheme="minorHAnsi"/>
+          <w:sz w:val="24"/>
+          <w:szCs w:val="24"/>
+        </w:rPr>
+        <w:t xml:space="preserve"> y “</w:t>
+      </w:r>
+      <w:proofErr w:type="spellStart"/>
+      <w:r>
+        <w:rPr>
+          <w:rFonts w:asciiTheme="minorHAnsi" w:hAnsiTheme="minorHAnsi"/>
+          <w:sz w:val="24"/>
+          <w:szCs w:val="24"/>
+        </w:rPr>
+        <w:t>Peso.hs</w:t>
+      </w:r>
+      <w:proofErr w:type="spellEnd"/>
+      <w:r>
+        <w:rPr>
+          <w:rFonts w:asciiTheme="minorHAnsi" w:hAnsiTheme="minorHAnsi"/>
+          <w:sz w:val="24"/>
+          <w:szCs w:val="24"/>
+        </w:rPr>
+        <w:t>”</w:t>
+      </w:r>
+      <w:r>
+        <w:rPr>
+          <w:rFonts w:asciiTheme="minorHAnsi" w:hAnsiTheme="minorHAnsi"/>
+          <w:sz w:val="24"/>
+          <w:szCs w:val="24"/>
+        </w:rPr>
+        <w:t xml:space="preserve"> para poder utilizar sus funciones.</w:t>
+      </w:r>
+    </w:p>
+    <w:p>
+      <w:pPr>
+        <w:jc w:val="both"/>
+        <w:rPr>
+          <w:rFonts w:asciiTheme="minorHAnsi" w:hAnsiTheme="minorHAnsi"/>
+          <w:sz w:val="24"/>
+          <w:szCs w:val="24"/>
+        </w:rPr>
+      </w:pPr>
+    </w:p>
+    <w:p>
+      <w:pPr>
+        <w:jc w:val="both"/>
+        <w:rPr>
+          <w:rFonts w:asciiTheme="minorHAnsi" w:hAnsiTheme="minorHAnsi"/>
+          <w:sz w:val="24"/>
+          <w:szCs w:val="24"/>
+        </w:rPr>
+      </w:pPr>
+      <w:r>
+        <w:rPr>
+          <w:rFonts w:asciiTheme="minorHAnsi" w:hAnsiTheme="minorHAnsi"/>
+          <w:sz w:val="24"/>
+          <w:szCs w:val="24"/>
+        </w:rPr>
         <w:t xml:space="preserve">El siguiente código lo que hace primero es pedir por teclado factor de búsqueda para hallar la ruta </w:t>
       </w:r>
       <w:r>
+        <w:rPr>
+          <w:rFonts w:asciiTheme="minorHAnsi" w:hAnsiTheme="minorHAnsi"/>
+          <w:sz w:val="24"/>
+          <w:szCs w:val="24"/>
+        </w:rPr>
         <w:t>más</w:t>
       </w:r>
       <w:r>
+        <w:rPr>
+          <w:rFonts w:asciiTheme="minorHAnsi" w:hAnsiTheme="minorHAnsi"/>
+          <w:sz w:val="24"/>
+          <w:szCs w:val="24"/>
+        </w:rPr>
         <w:t xml:space="preserve"> corta, los factores pueden ser “Costo” o “Distancia”</w:t>
       </w:r>
       <w:r>
+        <w:rPr>
+          <w:rFonts w:asciiTheme="minorHAnsi" w:hAnsiTheme="minorHAnsi"/>
+          <w:sz w:val="24"/>
+          <w:szCs w:val="24"/>
+        </w:rPr>
         <w:t>.</w:t>
       </w:r>
       <w:r>
+        <w:rPr>
+          <w:rFonts w:asciiTheme="minorHAnsi" w:hAnsiTheme="minorHAnsi"/>
+          <w:sz w:val="24"/>
+          <w:szCs w:val="24"/>
+        </w:rPr>
         <w:t xml:space="preserve"> </w:t>
       </w:r>
       <w:r>
+        <w:rPr>
+          <w:rFonts w:asciiTheme="minorHAnsi" w:hAnsiTheme="minorHAnsi"/>
+          <w:sz w:val="24"/>
+          <w:szCs w:val="24"/>
+        </w:rPr>
         <w:t>S</w:t>
       </w:r>
       <w:r>
+        <w:rPr>
+          <w:rFonts w:asciiTheme="minorHAnsi" w:hAnsiTheme="minorHAnsi"/>
+          <w:sz w:val="24"/>
+          <w:szCs w:val="24"/>
+        </w:rPr>
         <w:t>egún la decisión del usuario, se seguirá el flujo de instrucciones, ingresando ya sea a “</w:t>
       </w:r>
       <w:proofErr w:type="spellStart"/>
       <w:r>
+        <w:rPr>
+          <w:rFonts w:asciiTheme="minorHAnsi" w:hAnsiTheme="minorHAnsi"/>
+          <w:sz w:val="24"/>
+          <w:szCs w:val="24"/>
+        </w:rPr>
         <w:t>then</w:t>
       </w:r>
       <w:proofErr w:type="spellEnd"/>
       <w:r>
+        <w:rPr>
+          <w:rFonts w:asciiTheme="minorHAnsi" w:hAnsiTheme="minorHAnsi"/>
+          <w:sz w:val="24"/>
+          <w:szCs w:val="24"/>
+        </w:rPr>
         <w:t xml:space="preserve"> do” o a “</w:t>
       </w:r>
       <w:proofErr w:type="spellStart"/>
       <w:r>
+        <w:rPr>
+          <w:rFonts w:asciiTheme="minorHAnsi" w:hAnsiTheme="minorHAnsi"/>
+          <w:sz w:val="24"/>
+          <w:szCs w:val="24"/>
+        </w:rPr>
         <w:t>else</w:t>
       </w:r>
       <w:proofErr w:type="spellEnd"/>
       <w:r>
+        <w:rPr>
+          <w:rFonts w:asciiTheme="minorHAnsi" w:hAnsiTheme="minorHAnsi"/>
+          <w:sz w:val="24"/>
+          <w:szCs w:val="24"/>
+        </w:rPr>
         <w:t xml:space="preserve"> do”</w:t>
       </w:r>
       <w:r>
+        <w:rPr>
+          <w:rFonts w:asciiTheme="minorHAnsi" w:hAnsiTheme="minorHAnsi"/>
+          <w:sz w:val="24"/>
+          <w:szCs w:val="24"/>
+        </w:rPr>
         <w:t>, leyendo</w:t>
       </w:r>
       <w:r>
+        <w:rPr>
+          <w:rFonts w:asciiTheme="minorHAnsi" w:hAnsiTheme="minorHAnsi"/>
+          <w:sz w:val="24"/>
+          <w:szCs w:val="24"/>
+        </w:rPr>
         <w:t xml:space="preserve"> a continuación</w:t>
       </w:r>
       <w:r>
+        <w:rPr>
+          <w:rFonts w:asciiTheme="minorHAnsi" w:hAnsiTheme="minorHAnsi"/>
+          <w:sz w:val="24"/>
+          <w:szCs w:val="24"/>
+        </w:rPr>
         <w:t xml:space="preserve"> el archivo de datos correspondiente y guardándolo en “archivo”</w:t>
       </w:r>
       <w:r>
+        <w:rPr>
+          <w:rFonts w:asciiTheme="minorHAnsi" w:hAnsiTheme="minorHAnsi"/>
+          <w:sz w:val="24"/>
+          <w:szCs w:val="24"/>
+        </w:rPr>
         <w:t xml:space="preserve">. </w:t>
       </w:r>
       <w:r>
+        <w:rPr>
+          <w:rFonts w:asciiTheme="minorHAnsi" w:hAnsiTheme="minorHAnsi"/>
+          <w:sz w:val="24"/>
+          <w:szCs w:val="24"/>
+        </w:rPr>
         <w:t>Luego</w:t>
       </w:r>
       <w:r>
+        <w:rPr>
+          <w:rFonts w:asciiTheme="minorHAnsi" w:hAnsiTheme="minorHAnsi"/>
+          <w:sz w:val="24"/>
+          <w:szCs w:val="24"/>
+        </w:rPr>
         <w:t xml:space="preserve"> el programa pedirá por teclado una ciudad de origen y una ciudad de destino, lo valores ingresados ser</w:t>
       </w:r>
       <w:r>
+        <w:rPr>
+          <w:rFonts w:asciiTheme="minorHAnsi" w:hAnsiTheme="minorHAnsi"/>
+          <w:sz w:val="24"/>
+          <w:szCs w:val="24"/>
+        </w:rPr>
         <w:t>á</w:t>
       </w:r>
       <w:r>
+        <w:rPr>
+          <w:rFonts w:asciiTheme="minorHAnsi" w:hAnsiTheme="minorHAnsi"/>
+          <w:sz w:val="24"/>
+          <w:szCs w:val="24"/>
+        </w:rPr>
         <w:t xml:space="preserve">n </w:t>
       </w:r>
       <w:r>
+        <w:rPr>
+          <w:rFonts w:asciiTheme="minorHAnsi" w:hAnsiTheme="minorHAnsi"/>
+          <w:sz w:val="24"/>
+          <w:szCs w:val="24"/>
+        </w:rPr>
         <w:t>a</w:t>
       </w:r>
       <w:r>
+        <w:rPr>
+          <w:rFonts w:asciiTheme="minorHAnsi" w:hAnsiTheme="minorHAnsi"/>
+          <w:sz w:val="24"/>
+          <w:szCs w:val="24"/>
+        </w:rPr>
         <w:t>lmacenados en “origen”</w:t>
       </w:r>
       <w:r>
-        <w:t xml:space="preserve"> y “destino” y serán enviados como parámetros a la función “shortestPath” para hallar la ruta más corta, finalmente imprimirá una lista con los resultados.</w:t>
+        <w:rPr>
+          <w:rFonts w:asciiTheme="minorHAnsi" w:hAnsiTheme="minorHAnsi"/>
+          <w:sz w:val="24"/>
+          <w:szCs w:val="24"/>
+        </w:rPr>
+        <w:t xml:space="preserve"> y “destino” y serán enviados como parámetros a la función “shortestPath” para hallar la ruta más corta, finalmente imprimirá una lista con los resultados</w:t>
+      </w:r>
+      <w:r>
+        <w:rPr>
+          <w:rFonts w:asciiTheme="minorHAnsi" w:hAnsiTheme="minorHAnsi"/>
+          <w:sz w:val="24"/>
+          <w:szCs w:val="24"/>
+        </w:rPr>
+        <w:t xml:space="preserve"> incluyendo la suma total de distancia o precio, según sea el caso.</w:t>
       </w:r>
     </w:p>
     <w:p>
@@ -3586,7 +4801,10 @@
           <w:u w:val="double"/>
         </w:rPr>
       </w:pPr>
-      <w:r>
+    </w:p>
+    <w:p>
+      <w:pPr>
+        <w:jc w:val="center"/>
         <w:rPr>
           <w:rStyle w:val="Referenciasutil"/>
           <w:rFonts w:ascii="Comic Sans MS" w:hAnsi="Comic Sans MS"/>
@@ -3595,6 +4813,43 @@
           <w:sz w:val="36"/>
           <w:u w:val="double"/>
         </w:rPr>
+      </w:pPr>
+    </w:p>
+    <w:p>
+      <w:pPr>
+        <w:jc w:val="center"/>
+        <w:rPr>
+          <w:rStyle w:val="Referenciasutil"/>
+          <w:rFonts w:ascii="Comic Sans MS" w:hAnsi="Comic Sans MS"/>
+          <w:b/>
+          <w:color w:val="1F497D" w:themeColor="text2"/>
+          <w:sz w:val="36"/>
+          <w:u w:val="double"/>
+        </w:rPr>
+      </w:pPr>
+    </w:p>
+    <w:p>
+      <w:pPr>
+        <w:jc w:val="center"/>
+        <w:rPr>
+          <w:rStyle w:val="Referenciasutil"/>
+          <w:rFonts w:ascii="Comic Sans MS" w:hAnsi="Comic Sans MS"/>
+          <w:b/>
+          <w:color w:val="1F497D" w:themeColor="text2"/>
+          <w:sz w:val="36"/>
+          <w:u w:val="double"/>
+        </w:rPr>
+      </w:pPr>
+      <w:r>
+        <w:rPr>
+          <w:rStyle w:val="Referenciasutil"/>
+          <w:rFonts w:ascii="Comic Sans MS" w:hAnsi="Comic Sans MS"/>
+          <w:b/>
+          <w:color w:val="1F497D" w:themeColor="text2"/>
+          <w:sz w:val="36"/>
+          <w:u w:val="double"/>
+        </w:rPr>
+        <w:lastRenderedPageBreak/>
         <w:t>Distribución de Actividades.</w:t>
       </w:r>
     </w:p>
@@ -3615,27 +4870,50 @@
       <w:pPr>
         <w:jc w:val="both"/>
         <w:rPr>
+          <w:rFonts w:asciiTheme="minorHAnsi" w:hAnsiTheme="minorHAnsi"/>
+          <w:sz w:val="24"/>
+          <w:szCs w:val="24"/>
           <w:lang w:val="es-MX"/>
         </w:rPr>
       </w:pPr>
       <w:r>
         <w:rPr>
+          <w:rFonts w:asciiTheme="minorHAnsi" w:hAnsiTheme="minorHAnsi"/>
+          <w:sz w:val="24"/>
+          <w:szCs w:val="24"/>
           <w:lang w:val="es-MX"/>
         </w:rPr>
-        <w:t xml:space="preserve"> El presente proyecto ha sido todo un reto para nosotros, ya que no es un lenguaje tan popular no existen muchos tutoriales, por lo que decidimos repartirnos el proyecto para poder avanzar lo más rápido posible. Nuestro primer reto fue encontrar un algoritmo implementado en haskell y que estuviese documentado pero no se encontraron muchos y los que se encontraron no tenían la documentación suficiente para poderlo entender.</w:t>
-      </w:r>
-    </w:p>
-    <w:p>
-      <w:pPr>
-        <w:jc w:val="both"/>
-        <w:rPr>
+        <w:t>El presente proyecto ha sido todo un reto para nosotros, ya que no es un lenguaje tan popular no existen muchos tutoriales, por lo que decidimos repartirnos el proyecto para poder avanzar lo más rápido posible. Nuestro primer reto fue encontrar un algoritmo implementado en haskell y que estuviese documentado pero no se encontraron muchos y los que se encontraron no tenían la documentación suficiente para poderlo entender.</w:t>
+      </w:r>
+    </w:p>
+    <w:p>
+      <w:pPr>
+        <w:jc w:val="both"/>
+        <w:rPr>
+          <w:rFonts w:asciiTheme="minorHAnsi" w:hAnsiTheme="minorHAnsi"/>
+          <w:sz w:val="24"/>
+          <w:szCs w:val="24"/>
           <w:lang w:val="es-MX"/>
         </w:rPr>
       </w:pPr>
-      <w:r>
-        <w:rPr>
+    </w:p>
+    <w:p>
+      <w:pPr>
+        <w:jc w:val="both"/>
+        <w:rPr>
+          <w:rFonts w:asciiTheme="minorHAnsi" w:hAnsiTheme="minorHAnsi"/>
+          <w:sz w:val="24"/>
+          <w:szCs w:val="24"/>
           <w:lang w:val="es-MX"/>
         </w:rPr>
+      </w:pPr>
+      <w:r>
+        <w:rPr>
+          <w:rFonts w:asciiTheme="minorHAnsi" w:hAnsiTheme="minorHAnsi"/>
+          <w:sz w:val="24"/>
+          <w:szCs w:val="24"/>
+          <w:lang w:val="es-MX"/>
+        </w:rPr>
         <w:t>Después de encontrar la implementación del algoritmo de dijkstra en esté lenguaje, tuvimos que leer el libro de haskell para poder entender lo que estaba haciendo en cada línea de código, después de largas noches de lectura ya sabíamos lo que necesitábamos para que funcione el algoritmo y como implementarlo en haskell, luego decidimos repartir el proyecto en dos partes, lo que muestra el algoritmo y lo que necesita para mostrarlo.</w:t>
       </w:r>
     </w:p>
@@ -3643,40 +4921,353 @@
       <w:pPr>
         <w:jc w:val="both"/>
         <w:rPr>
+          <w:rFonts w:asciiTheme="minorHAnsi" w:hAnsiTheme="minorHAnsi"/>
+          <w:sz w:val="24"/>
+          <w:szCs w:val="24"/>
           <w:lang w:val="es-MX"/>
         </w:rPr>
       </w:pPr>
-      <w:r>
-        <w:rPr>
-          <w:b/>
+    </w:p>
+    <w:p>
+      <w:pPr>
+        <w:jc w:val="both"/>
+        <w:rPr>
+          <w:rFonts w:asciiTheme="minorHAnsi" w:hAnsiTheme="minorHAnsi"/>
+          <w:sz w:val="24"/>
+          <w:szCs w:val="24"/>
           <w:lang w:val="es-MX"/>
         </w:rPr>
+      </w:pPr>
+      <w:r>
+        <w:rPr>
+          <w:rFonts w:asciiTheme="minorHAnsi" w:hAnsiTheme="minorHAnsi"/>
+          <w:b/>
+          <w:sz w:val="24"/>
+          <w:szCs w:val="24"/>
+          <w:lang w:val="es-MX"/>
+        </w:rPr>
         <w:t>Lo que muestra el algoritmo:</w:t>
       </w:r>
       <w:r>
         <w:rPr>
+          <w:rFonts w:asciiTheme="minorHAnsi" w:hAnsiTheme="minorHAnsi"/>
+          <w:sz w:val="24"/>
+          <w:szCs w:val="24"/>
           <w:lang w:val="es-MX"/>
         </w:rPr>
-        <w:t xml:space="preserve"> José se encargo de ésta parte de la implementación en la que implemento el modulo LoadGraph.hs y principalProyecto.hs donde está como se presenta por pantalla.</w:t>
-      </w:r>
-    </w:p>
-    <w:p>
-      <w:pPr>
-        <w:jc w:val="both"/>
-      </w:pPr>
-      <w:r>
-        <w:rPr>
-          <w:b/>
+        <w:t xml:space="preserve"> José</w:t>
+      </w:r>
+      <w:r>
+        <w:rPr>
+          <w:rFonts w:asciiTheme="minorHAnsi" w:hAnsiTheme="minorHAnsi"/>
+          <w:sz w:val="24"/>
+          <w:szCs w:val="24"/>
           <w:lang w:val="es-MX"/>
         </w:rPr>
+        <w:t xml:space="preserve"> </w:t>
+      </w:r>
+      <w:proofErr w:type="spellStart"/>
+      <w:r>
+        <w:rPr>
+          <w:rFonts w:asciiTheme="minorHAnsi" w:hAnsiTheme="minorHAnsi"/>
+          <w:sz w:val="24"/>
+          <w:szCs w:val="24"/>
+          <w:lang w:val="es-MX"/>
+        </w:rPr>
+        <w:t>Monar</w:t>
+      </w:r>
+      <w:proofErr w:type="spellEnd"/>
+      <w:r>
+        <w:rPr>
+          <w:rFonts w:asciiTheme="minorHAnsi" w:hAnsiTheme="minorHAnsi"/>
+          <w:sz w:val="24"/>
+          <w:szCs w:val="24"/>
+          <w:lang w:val="es-MX"/>
+        </w:rPr>
+        <w:t xml:space="preserve"> se encarg</w:t>
+      </w:r>
+      <w:r>
+        <w:rPr>
+          <w:rFonts w:asciiTheme="minorHAnsi" w:hAnsiTheme="minorHAnsi"/>
+          <w:sz w:val="24"/>
+          <w:szCs w:val="24"/>
+          <w:lang w:val="es-MX"/>
+        </w:rPr>
+        <w:t>ó</w:t>
+      </w:r>
+      <w:r>
+        <w:rPr>
+          <w:rFonts w:asciiTheme="minorHAnsi" w:hAnsiTheme="minorHAnsi"/>
+          <w:sz w:val="24"/>
+          <w:szCs w:val="24"/>
+          <w:lang w:val="es-MX"/>
+        </w:rPr>
+        <w:t xml:space="preserve"> de ésta parte de la implementación en la que implemento el </w:t>
+      </w:r>
+      <w:proofErr w:type="spellStart"/>
+      <w:r>
+        <w:rPr>
+          <w:rFonts w:asciiTheme="minorHAnsi" w:hAnsiTheme="minorHAnsi"/>
+          <w:sz w:val="24"/>
+          <w:szCs w:val="24"/>
+          <w:lang w:val="es-MX"/>
+        </w:rPr>
+        <w:t>modulo</w:t>
+      </w:r>
+      <w:proofErr w:type="spellEnd"/>
+      <w:r>
+        <w:rPr>
+          <w:rFonts w:asciiTheme="minorHAnsi" w:hAnsiTheme="minorHAnsi"/>
+          <w:sz w:val="24"/>
+          <w:szCs w:val="24"/>
+          <w:lang w:val="es-MX"/>
+        </w:rPr>
+        <w:t xml:space="preserve"> </w:t>
+      </w:r>
+      <w:proofErr w:type="spellStart"/>
+      <w:r>
+        <w:rPr>
+          <w:rFonts w:asciiTheme="minorHAnsi" w:hAnsiTheme="minorHAnsi"/>
+          <w:sz w:val="24"/>
+          <w:szCs w:val="24"/>
+          <w:lang w:val="es-MX"/>
+        </w:rPr>
+        <w:t>LoadGraph.hs</w:t>
+      </w:r>
+      <w:proofErr w:type="spellEnd"/>
+      <w:r>
+        <w:rPr>
+          <w:rFonts w:asciiTheme="minorHAnsi" w:hAnsiTheme="minorHAnsi"/>
+          <w:sz w:val="24"/>
+          <w:szCs w:val="24"/>
+          <w:lang w:val="es-MX"/>
+        </w:rPr>
+        <w:t xml:space="preserve">, </w:t>
+      </w:r>
+      <w:proofErr w:type="spellStart"/>
+      <w:r>
+        <w:rPr>
+          <w:rFonts w:asciiTheme="minorHAnsi" w:hAnsiTheme="minorHAnsi"/>
+          <w:sz w:val="24"/>
+          <w:szCs w:val="24"/>
+          <w:lang w:val="es-MX"/>
+        </w:rPr>
+        <w:t>Pesp.hs</w:t>
+      </w:r>
+      <w:proofErr w:type="spellEnd"/>
+      <w:r>
+        <w:rPr>
+          <w:rFonts w:asciiTheme="minorHAnsi" w:hAnsiTheme="minorHAnsi"/>
+          <w:sz w:val="24"/>
+          <w:szCs w:val="24"/>
+          <w:lang w:val="es-MX"/>
+        </w:rPr>
+        <w:t xml:space="preserve"> y </w:t>
+      </w:r>
+      <w:proofErr w:type="spellStart"/>
+      <w:r>
+        <w:rPr>
+          <w:rFonts w:asciiTheme="minorHAnsi" w:hAnsiTheme="minorHAnsi"/>
+          <w:sz w:val="24"/>
+          <w:szCs w:val="24"/>
+          <w:lang w:val="es-MX"/>
+        </w:rPr>
+        <w:t>principalProyecto.hs</w:t>
+      </w:r>
+      <w:proofErr w:type="spellEnd"/>
+      <w:r>
+        <w:rPr>
+          <w:rFonts w:asciiTheme="minorHAnsi" w:hAnsiTheme="minorHAnsi"/>
+          <w:sz w:val="24"/>
+          <w:szCs w:val="24"/>
+          <w:lang w:val="es-MX"/>
+        </w:rPr>
+        <w:t xml:space="preserve"> donde está como se presenta por pantalla.</w:t>
+      </w:r>
+    </w:p>
+    <w:p>
+      <w:pPr>
+        <w:jc w:val="both"/>
+        <w:rPr>
+          <w:rFonts w:asciiTheme="minorHAnsi" w:hAnsiTheme="minorHAnsi"/>
+          <w:sz w:val="24"/>
+          <w:szCs w:val="24"/>
+          <w:lang w:val="es-MX"/>
+        </w:rPr>
+      </w:pPr>
+    </w:p>
+    <w:p>
+      <w:pPr>
+        <w:jc w:val="both"/>
+        <w:rPr>
+          <w:rFonts w:asciiTheme="minorHAnsi" w:hAnsiTheme="minorHAnsi"/>
+          <w:sz w:val="24"/>
+          <w:szCs w:val="24"/>
+        </w:rPr>
+      </w:pPr>
+      <w:r>
+        <w:rPr>
+          <w:rFonts w:asciiTheme="minorHAnsi" w:hAnsiTheme="minorHAnsi"/>
+          <w:b/>
+          <w:sz w:val="24"/>
+          <w:szCs w:val="24"/>
+          <w:lang w:val="es-MX"/>
+        </w:rPr>
         <w:t xml:space="preserve">Lo que necesita para mostrarlo: </w:t>
       </w:r>
       <w:r>
         <w:rPr>
+          <w:rFonts w:asciiTheme="minorHAnsi" w:hAnsiTheme="minorHAnsi"/>
+          <w:sz w:val="24"/>
+          <w:szCs w:val="24"/>
           <w:lang w:val="es-MX"/>
         </w:rPr>
-        <w:t>yo me encargue de implementar el modulo dijkstra.hs y parseoDataSet.pl que nos ayudo mucho para tener un data set solo con los datos que son necesarios para el proyecto.</w:t>
-      </w:r>
+        <w:t xml:space="preserve">Fabián </w:t>
+      </w:r>
+      <w:proofErr w:type="spellStart"/>
+      <w:r>
+        <w:rPr>
+          <w:rFonts w:asciiTheme="minorHAnsi" w:hAnsiTheme="minorHAnsi"/>
+          <w:sz w:val="24"/>
+          <w:szCs w:val="24"/>
+          <w:lang w:val="es-MX"/>
+        </w:rPr>
+        <w:t>Sayay</w:t>
+      </w:r>
+      <w:proofErr w:type="spellEnd"/>
+      <w:r>
+        <w:rPr>
+          <w:rFonts w:asciiTheme="minorHAnsi" w:hAnsiTheme="minorHAnsi"/>
+          <w:sz w:val="24"/>
+          <w:szCs w:val="24"/>
+          <w:lang w:val="es-MX"/>
+        </w:rPr>
+        <w:t xml:space="preserve"> se encargó</w:t>
+      </w:r>
+      <w:r>
+        <w:rPr>
+          <w:rFonts w:asciiTheme="minorHAnsi" w:hAnsiTheme="minorHAnsi"/>
+          <w:sz w:val="24"/>
+          <w:szCs w:val="24"/>
+          <w:lang w:val="es-MX"/>
+        </w:rPr>
+        <w:t xml:space="preserve"> de implementar el modulo dijkstra.hs y parseoDataSet.pl que nos ayudo mucho para tener un data set solo con los datos que son necesarios para el proyecto.</w:t>
+      </w:r>
+    </w:p>
+    <w:p>
+      <w:pPr>
+        <w:jc w:val="both"/>
+      </w:pPr>
+    </w:p>
+    <w:p>
+      <w:pPr>
+        <w:jc w:val="both"/>
+      </w:pPr>
+    </w:p>
+    <w:p>
+      <w:pPr>
+        <w:jc w:val="both"/>
+      </w:pPr>
+    </w:p>
+    <w:p>
+      <w:pPr>
+        <w:jc w:val="both"/>
+      </w:pPr>
+    </w:p>
+    <w:p>
+      <w:pPr>
+        <w:jc w:val="both"/>
+      </w:pPr>
+    </w:p>
+    <w:p>
+      <w:pPr>
+        <w:jc w:val="both"/>
+      </w:pPr>
+    </w:p>
+    <w:p>
+      <w:pPr>
+        <w:jc w:val="both"/>
+      </w:pPr>
+    </w:p>
+    <w:p>
+      <w:pPr>
+        <w:jc w:val="both"/>
+      </w:pPr>
+    </w:p>
+    <w:p>
+      <w:pPr>
+        <w:jc w:val="both"/>
+      </w:pPr>
+    </w:p>
+    <w:p>
+      <w:pPr>
+        <w:jc w:val="both"/>
+      </w:pPr>
+    </w:p>
+    <w:p>
+      <w:pPr>
+        <w:jc w:val="both"/>
+      </w:pPr>
+    </w:p>
+    <w:p>
+      <w:pPr>
+        <w:jc w:val="both"/>
+      </w:pPr>
+    </w:p>
+    <w:p>
+      <w:pPr>
+        <w:jc w:val="both"/>
+      </w:pPr>
+    </w:p>
+    <w:p>
+      <w:pPr>
+        <w:jc w:val="both"/>
+      </w:pPr>
+    </w:p>
+    <w:p>
+      <w:pPr>
+        <w:jc w:val="both"/>
+      </w:pPr>
+    </w:p>
+    <w:p>
+      <w:pPr>
+        <w:jc w:val="both"/>
+      </w:pPr>
+    </w:p>
+    <w:p>
+      <w:pPr>
+        <w:jc w:val="both"/>
+      </w:pPr>
+    </w:p>
+    <w:p>
+      <w:pPr>
+        <w:jc w:val="both"/>
+      </w:pPr>
+    </w:p>
+    <w:p>
+      <w:pPr>
+        <w:jc w:val="both"/>
+      </w:pPr>
+    </w:p>
+    <w:p>
+      <w:pPr>
+        <w:jc w:val="both"/>
+      </w:pPr>
+    </w:p>
+    <w:p>
+      <w:pPr>
+        <w:jc w:val="both"/>
+      </w:pPr>
+    </w:p>
+    <w:p>
+      <w:pPr>
+        <w:jc w:val="both"/>
+      </w:pPr>
+    </w:p>
+    <w:p>
+      <w:pPr>
+        <w:jc w:val="both"/>
+      </w:pPr>
     </w:p>
     <w:p>
       <w:pPr>
@@ -3709,6 +5300,7 @@
           <w:sz w:val="28"/>
           <w:u w:val="double"/>
         </w:rPr>
+        <w:lastRenderedPageBreak/>
         <w:t>OBSERVACIONES Y CONCLUSIONES</w:t>
       </w:r>
     </w:p>
@@ -3717,10 +5309,11 @@
         <w:jc w:val="center"/>
         <w:rPr>
           <w:rStyle w:val="Referenciasutil"/>
-          <w:rFonts w:ascii="Comic Sans MS" w:hAnsi="Comic Sans MS"/>
+          <w:rFonts w:asciiTheme="minorHAnsi" w:hAnsiTheme="minorHAnsi"/>
           <w:b/>
           <w:color w:val="1F497D" w:themeColor="text2"/>
-          <w:sz w:val="28"/>
+          <w:sz w:val="24"/>
+          <w:szCs w:val="24"/>
           <w:u w:val="double"/>
         </w:rPr>
       </w:pPr>
@@ -3733,53 +5326,123 @@
           <w:numId w:val="4"/>
         </w:numPr>
         <w:jc w:val="both"/>
-      </w:pPr>
-      <w:r>
+        <w:rPr>
+          <w:rFonts w:asciiTheme="minorHAnsi" w:hAnsiTheme="minorHAnsi"/>
+          <w:sz w:val="24"/>
+          <w:szCs w:val="24"/>
+        </w:rPr>
+      </w:pPr>
+      <w:r>
+        <w:rPr>
+          <w:rFonts w:asciiTheme="minorHAnsi" w:hAnsiTheme="minorHAnsi"/>
+          <w:sz w:val="24"/>
+          <w:szCs w:val="24"/>
+        </w:rPr>
         <w:t>Para iniciar el programa se debe compilar el archivo “</w:t>
       </w:r>
       <w:proofErr w:type="spellStart"/>
       <w:r>
+        <w:rPr>
+          <w:rFonts w:asciiTheme="minorHAnsi" w:hAnsiTheme="minorHAnsi"/>
+          <w:sz w:val="24"/>
+          <w:szCs w:val="24"/>
+        </w:rPr>
         <w:t>principalProyecto.hs</w:t>
       </w:r>
       <w:proofErr w:type="spellEnd"/>
       <w:r>
+        <w:rPr>
+          <w:rFonts w:asciiTheme="minorHAnsi" w:hAnsiTheme="minorHAnsi"/>
+          <w:sz w:val="24"/>
+          <w:szCs w:val="24"/>
+        </w:rPr>
         <w:t xml:space="preserve">”, luego llamar al método </w:t>
       </w:r>
       <w:proofErr w:type="spellStart"/>
       <w:r>
+        <w:rPr>
+          <w:rFonts w:asciiTheme="minorHAnsi" w:hAnsiTheme="minorHAnsi"/>
+          <w:sz w:val="24"/>
+          <w:szCs w:val="24"/>
+        </w:rPr>
         <w:t>main</w:t>
       </w:r>
       <w:proofErr w:type="spellEnd"/>
       <w:r>
+        <w:rPr>
+          <w:rFonts w:asciiTheme="minorHAnsi" w:hAnsiTheme="minorHAnsi"/>
+          <w:sz w:val="24"/>
+          <w:szCs w:val="24"/>
+        </w:rPr>
         <w:t xml:space="preserve"> escribiendo “</w:t>
       </w:r>
       <w:proofErr w:type="spellStart"/>
       <w:r>
+        <w:rPr>
+          <w:rFonts w:asciiTheme="minorHAnsi" w:hAnsiTheme="minorHAnsi"/>
+          <w:sz w:val="24"/>
+          <w:szCs w:val="24"/>
+        </w:rPr>
         <w:t>main</w:t>
       </w:r>
       <w:proofErr w:type="spellEnd"/>
       <w:r>
+        <w:rPr>
+          <w:rFonts w:asciiTheme="minorHAnsi" w:hAnsiTheme="minorHAnsi"/>
+          <w:sz w:val="24"/>
+          <w:szCs w:val="24"/>
+        </w:rPr>
         <w:t>”</w:t>
       </w:r>
       <w:r>
+        <w:rPr>
+          <w:rFonts w:asciiTheme="minorHAnsi" w:hAnsiTheme="minorHAnsi"/>
+          <w:sz w:val="24"/>
+          <w:szCs w:val="24"/>
+        </w:rPr>
         <w:t xml:space="preserve"> en </w:t>
       </w:r>
       <w:r>
+        <w:rPr>
+          <w:rFonts w:asciiTheme="minorHAnsi" w:hAnsiTheme="minorHAnsi"/>
+          <w:sz w:val="24"/>
+          <w:szCs w:val="24"/>
+        </w:rPr>
         <w:t xml:space="preserve">la línea de comando, aparecerá una línea en blanco la cual nos indica que debemos </w:t>
       </w:r>
       <w:r>
+        <w:rPr>
+          <w:rFonts w:asciiTheme="minorHAnsi" w:hAnsiTheme="minorHAnsi"/>
+          <w:sz w:val="24"/>
+          <w:szCs w:val="24"/>
+        </w:rPr>
         <w:t>ingresar</w:t>
       </w:r>
       <w:r>
+        <w:rPr>
+          <w:rFonts w:asciiTheme="minorHAnsi" w:hAnsiTheme="minorHAnsi"/>
+          <w:sz w:val="24"/>
+          <w:szCs w:val="24"/>
+        </w:rPr>
         <w:t xml:space="preserve"> un valor por teclado, los valores aceptados serán “Distancia” o “Costo”, si se ingresa un valor diferente entonces volverá </w:t>
       </w:r>
       <w:r>
+        <w:rPr>
+          <w:rFonts w:asciiTheme="minorHAnsi" w:hAnsiTheme="minorHAnsi"/>
+          <w:sz w:val="24"/>
+          <w:szCs w:val="24"/>
+        </w:rPr>
         <w:t>a pedir que se ingrese un valor.</w:t>
       </w:r>
     </w:p>
     <w:p>
       <w:pPr>
         <w:jc w:val="both"/>
+        <w:rPr>
+          <w:rFonts w:asciiTheme="minorHAnsi" w:hAnsiTheme="minorHAnsi"/>
+          <w:sz w:val="24"/>
+          <w:szCs w:val="24"/>
+        </w:rPr>
       </w:pPr>
     </w:p>
     <w:p>
@@ -3790,46 +5453,101 @@
           <w:numId w:val="4"/>
         </w:numPr>
         <w:jc w:val="both"/>
-      </w:pPr>
-      <w:r>
+        <w:rPr>
+          <w:rFonts w:asciiTheme="minorHAnsi" w:hAnsiTheme="minorHAnsi"/>
+          <w:sz w:val="24"/>
+          <w:szCs w:val="24"/>
+        </w:rPr>
+      </w:pPr>
+      <w:r>
+        <w:rPr>
+          <w:rFonts w:asciiTheme="minorHAnsi" w:hAnsiTheme="minorHAnsi"/>
+          <w:sz w:val="24"/>
+          <w:szCs w:val="24"/>
+        </w:rPr>
         <w:t>Es importante tener los archivos “</w:t>
       </w:r>
       <w:proofErr w:type="spellStart"/>
       <w:r>
+        <w:rPr>
+          <w:rFonts w:asciiTheme="minorHAnsi" w:hAnsiTheme="minorHAnsi"/>
+          <w:sz w:val="24"/>
+          <w:szCs w:val="24"/>
+        </w:rPr>
         <w:t>Heap.hs</w:t>
       </w:r>
       <w:proofErr w:type="spellEnd"/>
       <w:r>
+        <w:rPr>
+          <w:rFonts w:asciiTheme="minorHAnsi" w:hAnsiTheme="minorHAnsi"/>
+          <w:sz w:val="24"/>
+          <w:szCs w:val="24"/>
+        </w:rPr>
         <w:t>”, “</w:t>
       </w:r>
       <w:proofErr w:type="spellStart"/>
       <w:r>
+        <w:rPr>
+          <w:rFonts w:asciiTheme="minorHAnsi" w:hAnsiTheme="minorHAnsi"/>
+          <w:sz w:val="24"/>
+          <w:szCs w:val="24"/>
+        </w:rPr>
         <w:t>HeapInternal.hs</w:t>
       </w:r>
       <w:proofErr w:type="spellEnd"/>
       <w:r>
+        <w:rPr>
+          <w:rFonts w:asciiTheme="minorHAnsi" w:hAnsiTheme="minorHAnsi"/>
+          <w:sz w:val="24"/>
+          <w:szCs w:val="24"/>
+        </w:rPr>
         <w:t>”, “</w:t>
       </w:r>
       <w:proofErr w:type="spellStart"/>
       <w:r>
+        <w:rPr>
+          <w:rFonts w:asciiTheme="minorHAnsi" w:hAnsiTheme="minorHAnsi"/>
+          <w:sz w:val="24"/>
+          <w:szCs w:val="24"/>
+        </w:rPr>
         <w:t>HeapItem.hs</w:t>
       </w:r>
       <w:proofErr w:type="spellEnd"/>
       <w:r>
+        <w:rPr>
+          <w:rFonts w:asciiTheme="minorHAnsi" w:hAnsiTheme="minorHAnsi"/>
+          <w:sz w:val="24"/>
+          <w:szCs w:val="24"/>
+        </w:rPr>
         <w:t>” y “</w:t>
       </w:r>
       <w:proofErr w:type="spellStart"/>
       <w:r>
+        <w:rPr>
+          <w:rFonts w:asciiTheme="minorHAnsi" w:hAnsiTheme="minorHAnsi"/>
+          <w:sz w:val="24"/>
+          <w:szCs w:val="24"/>
+        </w:rPr>
         <w:t>TestInternal.hs</w:t>
       </w:r>
       <w:proofErr w:type="spellEnd"/>
       <w:r>
+        <w:rPr>
+          <w:rFonts w:asciiTheme="minorHAnsi" w:hAnsiTheme="minorHAnsi"/>
+          <w:sz w:val="24"/>
+          <w:szCs w:val="24"/>
+        </w:rPr>
         <w:t>”  en la misma carpeta donde se encuentra el módulo de Dijkstra para que el programa corra sin problemas.</w:t>
       </w:r>
     </w:p>
     <w:p>
       <w:pPr>
         <w:pStyle w:val="Prrafodelista"/>
+        <w:rPr>
+          <w:rFonts w:asciiTheme="minorHAnsi" w:hAnsiTheme="minorHAnsi"/>
+          <w:sz w:val="24"/>
+          <w:szCs w:val="24"/>
+        </w:rPr>
       </w:pPr>
     </w:p>
     <w:p>
@@ -3840,19 +5558,37 @@
           <w:numId w:val="4"/>
         </w:numPr>
         <w:jc w:val="both"/>
-      </w:pPr>
-      <w:r>
+        <w:rPr>
+          <w:rFonts w:asciiTheme="minorHAnsi" w:hAnsiTheme="minorHAnsi"/>
+          <w:sz w:val="24"/>
+          <w:szCs w:val="24"/>
+        </w:rPr>
+      </w:pPr>
+      <w:r>
+        <w:rPr>
+          <w:rFonts w:asciiTheme="minorHAnsi" w:hAnsiTheme="minorHAnsi"/>
+          <w:sz w:val="24"/>
+          <w:szCs w:val="24"/>
+        </w:rPr>
         <w:t xml:space="preserve">El grupo se valió de la página </w:t>
       </w:r>
-      <w:hyperlink r:id="rId15" w:history="1">
+      <w:hyperlink r:id="rId20" w:history="1">
         <w:r>
           <w:rPr>
             <w:rStyle w:val="Hipervnculo"/>
+            <w:rFonts w:asciiTheme="minorHAnsi" w:hAnsiTheme="minorHAnsi"/>
+            <w:sz w:val="24"/>
+            <w:szCs w:val="24"/>
           </w:rPr>
           <w:t>http://aprendehaskell.es/</w:t>
         </w:r>
       </w:hyperlink>
       <w:r>
+        <w:rPr>
+          <w:rFonts w:asciiTheme="minorHAnsi" w:hAnsiTheme="minorHAnsi"/>
+          <w:sz w:val="24"/>
+          <w:szCs w:val="24"/>
+        </w:rPr>
         <w:t xml:space="preserve"> para aprender lo básico sobre el lenguaje Haskell, además de videos tutoriales que ayudaron a comprender mejor el uso de este lenguaje.</w:t>
       </w:r>
     </w:p>
@@ -3885,7 +5621,7 @@
 </file>
 
 <file path=word/numbering.xml><?xml version="1.0" encoding="utf-8"?>
-<w:numbering xmlns:ve="http://schemas.openxmlformats.org/markup-compatibility/2006" xmlns:o="urn:schemas-microsoft-com:office:office" xmlns:r="http://schemas.openxmlformats.org/officeDocument/2006/relationships" xmlns:m="http://schemas.openxmlformats.org/officeDocument/2006/math" xmlns:v="urn:schemas-microsoft-com:vml" xmlns:wp="http://schemas.openxmlformats.org/drawingml/2006/wordprocessingDrawing" xmlns:w10="urn:schemas-microsoft-com:office:word" xmlns:w="http://schemas.openxmlformats.org/wordprocessingml/2006/main" xmlns:wne="http://schemas.microsoft.com/office/word/2006/wordml">
+<w:numbering xmlns:wpc="http://schemas.microsoft.com/office/word/2010/wordprocessingCanvas" xmlns:mc="http://schemas.openxmlformats.org/markup-compatibility/2006" xmlns:o="urn:schemas-microsoft-com:office:office" xmlns:r="http://schemas.openxmlformats.org/officeDocument/2006/relationships" xmlns:m="http://schemas.openxmlformats.org/officeDocument/2006/math" xmlns:v="urn:schemas-microsoft-com:vml" xmlns:wp14="http://schemas.microsoft.com/office/word/2010/wordprocessingDrawing" xmlns:wp="http://schemas.openxmlformats.org/drawingml/2006/wordprocessingDrawing" xmlns:w10="urn:schemas-microsoft-com:office:word" xmlns:w="http://schemas.openxmlformats.org/wordprocessingml/2006/main" xmlns:w14="http://schemas.microsoft.com/office/word/2010/wordml" xmlns:wpg="http://schemas.microsoft.com/office/word/2010/wordprocessingGroup" xmlns:wpi="http://schemas.microsoft.com/office/word/2010/wordprocessingInk" xmlns:wne="http://schemas.microsoft.com/office/word/2006/wordml" xmlns:wps="http://schemas.microsoft.com/office/word/2010/wordprocessingShape" mc:Ignorable="w14 wp14">
   <w:abstractNum w:abstractNumId="0">
     <w:nsid w:val="1429188B"/>
     <w:multiLevelType w:val="multilevel"/>
@@ -4381,7 +6117,7 @@
 </file>
 
 <file path=word/styles.xml><?xml version="1.0" encoding="utf-8"?>
-<w:styles xmlns:r="http://schemas.openxmlformats.org/officeDocument/2006/relationships" xmlns:w="http://schemas.openxmlformats.org/wordprocessingml/2006/main">
+<w:styles xmlns:mc="http://schemas.openxmlformats.org/markup-compatibility/2006" xmlns:r="http://schemas.openxmlformats.org/officeDocument/2006/relationships" xmlns:w="http://schemas.openxmlformats.org/wordprocessingml/2006/main" xmlns:w14="http://schemas.microsoft.com/office/word/2010/wordml" mc:Ignorable="w14">
   <w:docDefaults>
     <w:rPrDefault>
       <w:rPr>
@@ -4573,6 +6309,7 @@
   <w:style w:type="character" w:default="1" w:styleId="Fuentedeprrafopredeter">
     <w:name w:val="Default Paragraph Font"/>
     <w:uiPriority w:val="1"/>
+    <w:semiHidden/>
     <w:unhideWhenUsed/>
   </w:style>
   <w:style w:type="table" w:default="1" w:styleId="Tablanormal">
@@ -4580,7 +6317,6 @@
     <w:uiPriority w:val="99"/>
     <w:semiHidden/>
     <w:unhideWhenUsed/>
-    <w:qFormat/>
     <w:tblPr>
       <w:tblInd w:w="0" w:type="dxa"/>
       <w:tblCellMar>

</xml_diff>